<commit_message>
feat: add bab 3 and add skripsi Koko
</commit_message>
<xml_diff>
--- a/Skripsi-C14200010-Glenn Steven Santoso.docx
+++ b/Skripsi-C14200010-Glenn Steven Santoso.docx
@@ -18,15 +18,13 @@
         </w:rPr>
         <w:t xml:space="preserve">1. </w:t>
       </w:r>
-      <w:proofErr w:type="spellStart"/>
       <w:r>
         <w:rPr>
           <w:rFonts w:ascii="Calibri" w:eastAsia="Calibri" w:hAnsi="Calibri" w:cs="Calibri"/>
           <w:b/>
         </w:rPr>
-        <w:t>Pendahuluan</w:t>
-      </w:r>
-      <w:proofErr w:type="spellEnd"/>
+        <w:t>PENDAHULUAN</w:t>
+      </w:r>
     </w:p>
     <w:p>
       <w:pPr>
@@ -31880,11 +31878,1626 @@
     <w:p>
       <w:pPr>
         <w:spacing w:line="360" w:lineRule="auto"/>
+        <w:jc w:val="center"/>
         <w:rPr>
           <w:rFonts w:ascii="Calibri" w:eastAsia="Calibri" w:hAnsi="Calibri" w:cs="Calibri"/>
           <w:b/>
         </w:rPr>
       </w:pPr>
+      <w:r>
+        <w:rPr>
+          <w:rFonts w:ascii="Calibri" w:eastAsia="Calibri" w:hAnsi="Calibri" w:cs="Calibri"/>
+          <w:b/>
+        </w:rPr>
+        <w:lastRenderedPageBreak/>
+        <w:t>3.</w:t>
+      </w:r>
+      <w:r>
+        <w:rPr>
+          <w:rFonts w:ascii="Calibri" w:eastAsia="Calibri" w:hAnsi="Calibri" w:cs="Calibri"/>
+          <w:b/>
+        </w:rPr>
+        <w:t xml:space="preserve"> METODE PENELITIAN</w:t>
+      </w:r>
+    </w:p>
+    <w:p>
+      <w:pPr>
+        <w:pStyle w:val="ListParagraph"/>
+        <w:numPr>
+          <w:ilvl w:val="0"/>
+          <w:numId w:val="24"/>
+        </w:numPr>
+        <w:spacing w:line="360" w:lineRule="auto"/>
+        <w:jc w:val="both"/>
+        <w:rPr>
+          <w:rFonts w:ascii="Calibri" w:eastAsia="Calibri" w:hAnsi="Calibri" w:cs="Calibri"/>
+          <w:b/>
+        </w:rPr>
+      </w:pPr>
+      <w:r>
+        <w:rPr>
+          <w:rFonts w:ascii="Calibri" w:eastAsia="Calibri" w:hAnsi="Calibri" w:cs="Calibri"/>
+          <w:b/>
+        </w:rPr>
+        <w:t xml:space="preserve">Jenis </w:t>
+      </w:r>
+      <w:proofErr w:type="spellStart"/>
+      <w:r>
+        <w:rPr>
+          <w:rFonts w:ascii="Calibri" w:eastAsia="Calibri" w:hAnsi="Calibri" w:cs="Calibri"/>
+          <w:b/>
+        </w:rPr>
+        <w:t>Penelitian</w:t>
+      </w:r>
+      <w:proofErr w:type="spellEnd"/>
+    </w:p>
+    <w:p>
+      <w:pPr>
+        <w:pStyle w:val="ListParagraph"/>
+        <w:numPr>
+          <w:ilvl w:val="0"/>
+          <w:numId w:val="24"/>
+        </w:numPr>
+        <w:spacing w:line="360" w:lineRule="auto"/>
+        <w:jc w:val="both"/>
+        <w:rPr>
+          <w:rFonts w:ascii="Calibri" w:eastAsia="Calibri" w:hAnsi="Calibri" w:cs="Calibri"/>
+          <w:b/>
+        </w:rPr>
+      </w:pPr>
+      <w:proofErr w:type="spellStart"/>
+      <w:r>
+        <w:rPr>
+          <w:rFonts w:ascii="Calibri" w:eastAsia="Calibri" w:hAnsi="Calibri" w:cs="Calibri"/>
+          <w:b/>
+        </w:rPr>
+        <w:t>Pendekatan</w:t>
+      </w:r>
+      <w:proofErr w:type="spellEnd"/>
+      <w:r>
+        <w:rPr>
+          <w:rFonts w:ascii="Calibri" w:eastAsia="Calibri" w:hAnsi="Calibri" w:cs="Calibri"/>
+          <w:b/>
+        </w:rPr>
+        <w:t xml:space="preserve"> </w:t>
+      </w:r>
+      <w:proofErr w:type="spellStart"/>
+      <w:r>
+        <w:rPr>
+          <w:rFonts w:ascii="Calibri" w:eastAsia="Calibri" w:hAnsi="Calibri" w:cs="Calibri"/>
+          <w:b/>
+        </w:rPr>
+        <w:t>Penelitian</w:t>
+      </w:r>
+      <w:proofErr w:type="spellEnd"/>
+    </w:p>
+    <w:p>
+      <w:pPr>
+        <w:spacing w:line="360" w:lineRule="auto"/>
+        <w:jc w:val="both"/>
+        <w:rPr>
+          <w:rFonts w:ascii="Calibri" w:eastAsia="Calibri" w:hAnsi="Calibri" w:cs="Calibri"/>
+          <w:bCs/>
+        </w:rPr>
+      </w:pPr>
+      <w:r>
+        <w:rPr>
+          <w:rFonts w:ascii="Calibri" w:eastAsia="Calibri" w:hAnsi="Calibri" w:cs="Calibri"/>
+          <w:bCs/>
+        </w:rPr>
+        <w:t xml:space="preserve">Langkah - </w:t>
+      </w:r>
+      <w:proofErr w:type="spellStart"/>
+      <w:r>
+        <w:rPr>
+          <w:rFonts w:ascii="Calibri" w:eastAsia="Calibri" w:hAnsi="Calibri" w:cs="Calibri"/>
+          <w:bCs/>
+        </w:rPr>
+        <w:t>langkah</w:t>
+      </w:r>
+      <w:proofErr w:type="spellEnd"/>
+      <w:r>
+        <w:rPr>
+          <w:rFonts w:ascii="Calibri" w:eastAsia="Calibri" w:hAnsi="Calibri" w:cs="Calibri"/>
+          <w:bCs/>
+        </w:rPr>
+        <w:t xml:space="preserve"> </w:t>
+      </w:r>
+      <w:proofErr w:type="spellStart"/>
+      <w:r>
+        <w:rPr>
+          <w:rFonts w:ascii="Calibri" w:eastAsia="Calibri" w:hAnsi="Calibri" w:cs="Calibri"/>
+          <w:bCs/>
+        </w:rPr>
+        <w:t>pengerjaan</w:t>
+      </w:r>
+      <w:proofErr w:type="spellEnd"/>
+      <w:r>
+        <w:rPr>
+          <w:rFonts w:ascii="Calibri" w:eastAsia="Calibri" w:hAnsi="Calibri" w:cs="Calibri"/>
+          <w:bCs/>
+        </w:rPr>
+        <w:t xml:space="preserve"> </w:t>
+      </w:r>
+      <w:proofErr w:type="spellStart"/>
+      <w:proofErr w:type="gramStart"/>
+      <w:r>
+        <w:rPr>
+          <w:rFonts w:ascii="Calibri" w:eastAsia="Calibri" w:hAnsi="Calibri" w:cs="Calibri"/>
+          <w:bCs/>
+        </w:rPr>
+        <w:t>Skripsi</w:t>
+      </w:r>
+      <w:proofErr w:type="spellEnd"/>
+      <w:r>
+        <w:rPr>
+          <w:rFonts w:ascii="Calibri" w:eastAsia="Calibri" w:hAnsi="Calibri" w:cs="Calibri"/>
+          <w:bCs/>
+        </w:rPr>
+        <w:t xml:space="preserve"> :</w:t>
+      </w:r>
+      <w:proofErr w:type="gramEnd"/>
+      <w:r>
+        <w:rPr>
+          <w:rFonts w:ascii="Calibri" w:eastAsia="Calibri" w:hAnsi="Calibri" w:cs="Calibri"/>
+          <w:bCs/>
+        </w:rPr>
+        <w:t xml:space="preserve"> </w:t>
+      </w:r>
+    </w:p>
+    <w:p>
+      <w:pPr>
+        <w:pStyle w:val="ListParagraph"/>
+        <w:numPr>
+          <w:ilvl w:val="0"/>
+          <w:numId w:val="31"/>
+        </w:numPr>
+        <w:spacing w:line="360" w:lineRule="auto"/>
+        <w:jc w:val="both"/>
+        <w:rPr>
+          <w:rFonts w:ascii="Calibri" w:eastAsia="Calibri" w:hAnsi="Calibri" w:cs="Calibri"/>
+          <w:bCs/>
+        </w:rPr>
+      </w:pPr>
+      <w:r>
+        <w:rPr>
+          <w:rFonts w:ascii="Calibri" w:eastAsia="Calibri" w:hAnsi="Calibri" w:cs="Calibri"/>
+          <w:bCs/>
+        </w:rPr>
+        <w:t xml:space="preserve">Studi </w:t>
+      </w:r>
+      <w:proofErr w:type="spellStart"/>
+      <w:r>
+        <w:rPr>
+          <w:rFonts w:ascii="Calibri" w:eastAsia="Calibri" w:hAnsi="Calibri" w:cs="Calibri"/>
+          <w:bCs/>
+        </w:rPr>
+        <w:t>Literatur</w:t>
+      </w:r>
+      <w:proofErr w:type="spellEnd"/>
+    </w:p>
+    <w:p>
+      <w:pPr>
+        <w:pStyle w:val="ListParagraph"/>
+        <w:numPr>
+          <w:ilvl w:val="1"/>
+          <w:numId w:val="31"/>
+        </w:numPr>
+        <w:spacing w:line="360" w:lineRule="auto"/>
+        <w:jc w:val="both"/>
+        <w:rPr>
+          <w:rFonts w:ascii="Calibri" w:eastAsia="Calibri" w:hAnsi="Calibri" w:cs="Calibri"/>
+          <w:bCs/>
+        </w:rPr>
+      </w:pPr>
+      <w:r>
+        <w:rPr>
+          <w:rFonts w:ascii="Calibri" w:eastAsia="Calibri" w:hAnsi="Calibri" w:cs="Calibri"/>
+          <w:bCs/>
+        </w:rPr>
+        <w:t xml:space="preserve">Teori </w:t>
+      </w:r>
+      <w:proofErr w:type="spellStart"/>
+      <w:r>
+        <w:rPr>
+          <w:rFonts w:ascii="Calibri" w:eastAsia="Calibri" w:hAnsi="Calibri" w:cs="Calibri"/>
+          <w:bCs/>
+        </w:rPr>
+        <w:t>mengenai</w:t>
+      </w:r>
+      <w:proofErr w:type="spellEnd"/>
+      <w:r>
+        <w:rPr>
+          <w:rFonts w:ascii="Calibri" w:eastAsia="Calibri" w:hAnsi="Calibri" w:cs="Calibri"/>
+          <w:bCs/>
+        </w:rPr>
+        <w:t xml:space="preserve"> Cloud Computing.</w:t>
+      </w:r>
+    </w:p>
+    <w:p>
+      <w:pPr>
+        <w:pStyle w:val="ListParagraph"/>
+        <w:numPr>
+          <w:ilvl w:val="1"/>
+          <w:numId w:val="31"/>
+        </w:numPr>
+        <w:spacing w:line="360" w:lineRule="auto"/>
+        <w:jc w:val="both"/>
+        <w:rPr>
+          <w:rFonts w:ascii="Calibri" w:eastAsia="Calibri" w:hAnsi="Calibri" w:cs="Calibri"/>
+          <w:bCs/>
+        </w:rPr>
+      </w:pPr>
+      <w:r>
+        <w:rPr>
+          <w:rFonts w:ascii="Calibri" w:eastAsia="Calibri" w:hAnsi="Calibri" w:cs="Calibri"/>
+          <w:bCs/>
+        </w:rPr>
+        <w:t xml:space="preserve">Teori </w:t>
+      </w:r>
+      <w:proofErr w:type="spellStart"/>
+      <w:r>
+        <w:rPr>
+          <w:rFonts w:ascii="Calibri" w:eastAsia="Calibri" w:hAnsi="Calibri" w:cs="Calibri"/>
+          <w:bCs/>
+        </w:rPr>
+        <w:t>mengenai</w:t>
+      </w:r>
+      <w:proofErr w:type="spellEnd"/>
+      <w:r>
+        <w:rPr>
+          <w:rFonts w:ascii="Calibri" w:eastAsia="Calibri" w:hAnsi="Calibri" w:cs="Calibri"/>
+          <w:bCs/>
+        </w:rPr>
+        <w:t xml:space="preserve"> Public Cloud.</w:t>
+      </w:r>
+    </w:p>
+    <w:p>
+      <w:pPr>
+        <w:pStyle w:val="ListParagraph"/>
+        <w:numPr>
+          <w:ilvl w:val="1"/>
+          <w:numId w:val="31"/>
+        </w:numPr>
+        <w:spacing w:line="360" w:lineRule="auto"/>
+        <w:jc w:val="both"/>
+        <w:rPr>
+          <w:rFonts w:ascii="Calibri" w:eastAsia="Calibri" w:hAnsi="Calibri" w:cs="Calibri"/>
+          <w:bCs/>
+        </w:rPr>
+      </w:pPr>
+      <w:r>
+        <w:rPr>
+          <w:rFonts w:ascii="Calibri" w:eastAsia="Calibri" w:hAnsi="Calibri" w:cs="Calibri"/>
+          <w:bCs/>
+        </w:rPr>
+        <w:t xml:space="preserve">Teori </w:t>
+      </w:r>
+      <w:proofErr w:type="spellStart"/>
+      <w:r>
+        <w:rPr>
+          <w:rFonts w:ascii="Calibri" w:eastAsia="Calibri" w:hAnsi="Calibri" w:cs="Calibri"/>
+          <w:bCs/>
+        </w:rPr>
+        <w:t>mengenai</w:t>
+      </w:r>
+      <w:proofErr w:type="spellEnd"/>
+      <w:r>
+        <w:rPr>
+          <w:rFonts w:ascii="Calibri" w:eastAsia="Calibri" w:hAnsi="Calibri" w:cs="Calibri"/>
+          <w:bCs/>
+        </w:rPr>
+        <w:t xml:space="preserve"> Amazon Web Service.</w:t>
+      </w:r>
+    </w:p>
+    <w:p>
+      <w:pPr>
+        <w:pStyle w:val="ListParagraph"/>
+        <w:numPr>
+          <w:ilvl w:val="1"/>
+          <w:numId w:val="31"/>
+        </w:numPr>
+        <w:spacing w:line="360" w:lineRule="auto"/>
+        <w:jc w:val="both"/>
+        <w:rPr>
+          <w:rFonts w:ascii="Calibri" w:eastAsia="Calibri" w:hAnsi="Calibri" w:cs="Calibri"/>
+          <w:bCs/>
+        </w:rPr>
+      </w:pPr>
+      <w:r>
+        <w:rPr>
+          <w:rFonts w:ascii="Calibri" w:eastAsia="Calibri" w:hAnsi="Calibri" w:cs="Calibri"/>
+          <w:bCs/>
+        </w:rPr>
+        <w:t xml:space="preserve">Studi </w:t>
+      </w:r>
+      <w:proofErr w:type="spellStart"/>
+      <w:r>
+        <w:rPr>
+          <w:rFonts w:ascii="Calibri" w:eastAsia="Calibri" w:hAnsi="Calibri" w:cs="Calibri"/>
+          <w:bCs/>
+        </w:rPr>
+        <w:t>jurnal</w:t>
+      </w:r>
+      <w:proofErr w:type="spellEnd"/>
+      <w:r>
+        <w:rPr>
+          <w:rFonts w:ascii="Calibri" w:eastAsia="Calibri" w:hAnsi="Calibri" w:cs="Calibri"/>
+          <w:bCs/>
+        </w:rPr>
+        <w:t xml:space="preserve"> yang </w:t>
+      </w:r>
+      <w:proofErr w:type="spellStart"/>
+      <w:r>
+        <w:rPr>
+          <w:rFonts w:ascii="Calibri" w:eastAsia="Calibri" w:hAnsi="Calibri" w:cs="Calibri"/>
+          <w:bCs/>
+        </w:rPr>
+        <w:t>terkait</w:t>
+      </w:r>
+      <w:proofErr w:type="spellEnd"/>
+    </w:p>
+    <w:p>
+      <w:pPr>
+        <w:pStyle w:val="ListParagraph"/>
+        <w:numPr>
+          <w:ilvl w:val="0"/>
+          <w:numId w:val="31"/>
+        </w:numPr>
+        <w:spacing w:line="360" w:lineRule="auto"/>
+        <w:jc w:val="both"/>
+        <w:rPr>
+          <w:rFonts w:ascii="Calibri" w:eastAsia="Calibri" w:hAnsi="Calibri" w:cs="Calibri"/>
+          <w:bCs/>
+        </w:rPr>
+      </w:pPr>
+      <w:proofErr w:type="spellStart"/>
+      <w:r>
+        <w:rPr>
+          <w:rFonts w:ascii="Calibri" w:eastAsia="Calibri" w:hAnsi="Calibri" w:cs="Calibri"/>
+          <w:bCs/>
+        </w:rPr>
+        <w:t>Melakukan</w:t>
+      </w:r>
+      <w:proofErr w:type="spellEnd"/>
+      <w:r>
+        <w:rPr>
+          <w:rFonts w:ascii="Calibri" w:eastAsia="Calibri" w:hAnsi="Calibri" w:cs="Calibri"/>
+          <w:bCs/>
+        </w:rPr>
+        <w:t xml:space="preserve"> Setup Environment di Amazon Cloud Services (AWS Lab)</w:t>
+      </w:r>
+    </w:p>
+    <w:p>
+      <w:pPr>
+        <w:pStyle w:val="ListParagraph"/>
+        <w:numPr>
+          <w:ilvl w:val="1"/>
+          <w:numId w:val="31"/>
+        </w:numPr>
+        <w:spacing w:line="360" w:lineRule="auto"/>
+        <w:jc w:val="both"/>
+        <w:rPr>
+          <w:rFonts w:ascii="Calibri" w:eastAsia="Calibri" w:hAnsi="Calibri" w:cs="Calibri"/>
+          <w:bCs/>
+        </w:rPr>
+      </w:pPr>
+      <w:proofErr w:type="spellStart"/>
+      <w:r>
+        <w:rPr>
+          <w:rFonts w:ascii="Calibri" w:eastAsia="Calibri" w:hAnsi="Calibri" w:cs="Calibri"/>
+          <w:bCs/>
+        </w:rPr>
+        <w:t>Melakukan</w:t>
+      </w:r>
+      <w:proofErr w:type="spellEnd"/>
+      <w:r>
+        <w:rPr>
+          <w:rFonts w:ascii="Calibri" w:eastAsia="Calibri" w:hAnsi="Calibri" w:cs="Calibri"/>
+          <w:bCs/>
+        </w:rPr>
+        <w:t xml:space="preserve"> </w:t>
+      </w:r>
+      <w:proofErr w:type="spellStart"/>
+      <w:r>
+        <w:rPr>
+          <w:rFonts w:ascii="Calibri" w:eastAsia="Calibri" w:hAnsi="Calibri" w:cs="Calibri"/>
+          <w:bCs/>
+        </w:rPr>
+        <w:t>konfigurasi</w:t>
+      </w:r>
+      <w:proofErr w:type="spellEnd"/>
+      <w:r>
+        <w:rPr>
+          <w:rFonts w:ascii="Calibri" w:eastAsia="Calibri" w:hAnsi="Calibri" w:cs="Calibri"/>
+          <w:bCs/>
+        </w:rPr>
+        <w:t xml:space="preserve"> EC2 / RDS / Cloud9 / CloudFormation / VPC.</w:t>
+      </w:r>
+    </w:p>
+    <w:p>
+      <w:pPr>
+        <w:pStyle w:val="ListParagraph"/>
+        <w:numPr>
+          <w:ilvl w:val="1"/>
+          <w:numId w:val="31"/>
+        </w:numPr>
+        <w:spacing w:line="360" w:lineRule="auto"/>
+        <w:jc w:val="both"/>
+        <w:rPr>
+          <w:rFonts w:ascii="Calibri" w:eastAsia="Calibri" w:hAnsi="Calibri" w:cs="Calibri"/>
+          <w:bCs/>
+        </w:rPr>
+      </w:pPr>
+      <w:proofErr w:type="spellStart"/>
+      <w:r>
+        <w:rPr>
+          <w:rFonts w:ascii="Calibri" w:eastAsia="Calibri" w:hAnsi="Calibri" w:cs="Calibri"/>
+          <w:bCs/>
+        </w:rPr>
+        <w:t>Melakukan</w:t>
+      </w:r>
+      <w:proofErr w:type="spellEnd"/>
+      <w:r>
+        <w:rPr>
+          <w:rFonts w:ascii="Calibri" w:eastAsia="Calibri" w:hAnsi="Calibri" w:cs="Calibri"/>
+          <w:bCs/>
+        </w:rPr>
+        <w:t xml:space="preserve"> </w:t>
+      </w:r>
+      <w:proofErr w:type="spellStart"/>
+      <w:r>
+        <w:rPr>
+          <w:rFonts w:ascii="Calibri" w:eastAsia="Calibri" w:hAnsi="Calibri" w:cs="Calibri"/>
+          <w:bCs/>
+        </w:rPr>
+        <w:t>konfigurasi</w:t>
+      </w:r>
+      <w:proofErr w:type="spellEnd"/>
+      <w:r>
+        <w:rPr>
+          <w:rFonts w:ascii="Calibri" w:eastAsia="Calibri" w:hAnsi="Calibri" w:cs="Calibri"/>
+          <w:bCs/>
+        </w:rPr>
+        <w:t xml:space="preserve"> </w:t>
+      </w:r>
+      <w:proofErr w:type="spellStart"/>
+      <w:r>
+        <w:rPr>
+          <w:rFonts w:ascii="Calibri" w:eastAsia="Calibri" w:hAnsi="Calibri" w:cs="Calibri"/>
+          <w:bCs/>
+        </w:rPr>
+        <w:t>jaringan</w:t>
+      </w:r>
+      <w:proofErr w:type="spellEnd"/>
+      <w:r>
+        <w:rPr>
+          <w:rFonts w:ascii="Calibri" w:eastAsia="Calibri" w:hAnsi="Calibri" w:cs="Calibri"/>
+          <w:bCs/>
+        </w:rPr>
+        <w:t xml:space="preserve"> dan </w:t>
+      </w:r>
+      <w:proofErr w:type="spellStart"/>
+      <w:r>
+        <w:rPr>
+          <w:rFonts w:ascii="Calibri" w:eastAsia="Calibri" w:hAnsi="Calibri" w:cs="Calibri"/>
+          <w:bCs/>
+        </w:rPr>
+        <w:t>koneksi</w:t>
+      </w:r>
+      <w:proofErr w:type="spellEnd"/>
+      <w:r>
+        <w:rPr>
+          <w:rFonts w:ascii="Calibri" w:eastAsia="Calibri" w:hAnsi="Calibri" w:cs="Calibri"/>
+          <w:bCs/>
+        </w:rPr>
+        <w:t xml:space="preserve"> pada masing - masing instance.</w:t>
+      </w:r>
+    </w:p>
+    <w:p>
+      <w:pPr>
+        <w:pStyle w:val="ListParagraph"/>
+        <w:numPr>
+          <w:ilvl w:val="1"/>
+          <w:numId w:val="31"/>
+        </w:numPr>
+        <w:spacing w:line="360" w:lineRule="auto"/>
+        <w:jc w:val="both"/>
+        <w:rPr>
+          <w:rFonts w:ascii="Calibri" w:eastAsia="Calibri" w:hAnsi="Calibri" w:cs="Calibri"/>
+          <w:bCs/>
+        </w:rPr>
+      </w:pPr>
+      <w:proofErr w:type="spellStart"/>
+      <w:r>
+        <w:rPr>
+          <w:rFonts w:ascii="Calibri" w:eastAsia="Calibri" w:hAnsi="Calibri" w:cs="Calibri"/>
+          <w:bCs/>
+        </w:rPr>
+        <w:t>Melakukan</w:t>
+      </w:r>
+      <w:proofErr w:type="spellEnd"/>
+      <w:r>
+        <w:rPr>
+          <w:rFonts w:ascii="Calibri" w:eastAsia="Calibri" w:hAnsi="Calibri" w:cs="Calibri"/>
+          <w:bCs/>
+        </w:rPr>
+        <w:t xml:space="preserve"> </w:t>
+      </w:r>
+      <w:proofErr w:type="spellStart"/>
+      <w:r>
+        <w:rPr>
+          <w:rFonts w:ascii="Calibri" w:eastAsia="Calibri" w:hAnsi="Calibri" w:cs="Calibri"/>
+          <w:bCs/>
+        </w:rPr>
+        <w:t>instalasi</w:t>
+      </w:r>
+      <w:proofErr w:type="spellEnd"/>
+      <w:r>
+        <w:rPr>
+          <w:rFonts w:ascii="Calibri" w:eastAsia="Calibri" w:hAnsi="Calibri" w:cs="Calibri"/>
+          <w:bCs/>
+        </w:rPr>
+        <w:t xml:space="preserve"> </w:t>
+      </w:r>
+      <w:proofErr w:type="spellStart"/>
+      <w:r>
+        <w:rPr>
+          <w:rFonts w:ascii="Calibri" w:eastAsia="Calibri" w:hAnsi="Calibri" w:cs="Calibri"/>
+          <w:bCs/>
+        </w:rPr>
+        <w:t>aplikasi</w:t>
+      </w:r>
+      <w:proofErr w:type="spellEnd"/>
+      <w:r>
+        <w:rPr>
+          <w:rFonts w:ascii="Calibri" w:eastAsia="Calibri" w:hAnsi="Calibri" w:cs="Calibri"/>
+          <w:bCs/>
+        </w:rPr>
+        <w:t xml:space="preserve"> pada </w:t>
+      </w:r>
+      <w:proofErr w:type="spellStart"/>
+      <w:r>
+        <w:rPr>
+          <w:rFonts w:ascii="Calibri" w:eastAsia="Calibri" w:hAnsi="Calibri" w:cs="Calibri"/>
+          <w:bCs/>
+        </w:rPr>
+        <w:t>tiap</w:t>
+      </w:r>
+      <w:proofErr w:type="spellEnd"/>
+      <w:r>
+        <w:rPr>
+          <w:rFonts w:ascii="Calibri" w:eastAsia="Calibri" w:hAnsi="Calibri" w:cs="Calibri"/>
+          <w:bCs/>
+        </w:rPr>
+        <w:t xml:space="preserve"> - </w:t>
+      </w:r>
+      <w:proofErr w:type="spellStart"/>
+      <w:r>
+        <w:rPr>
+          <w:rFonts w:ascii="Calibri" w:eastAsia="Calibri" w:hAnsi="Calibri" w:cs="Calibri"/>
+          <w:bCs/>
+        </w:rPr>
+        <w:t>tiap</w:t>
+      </w:r>
+      <w:proofErr w:type="spellEnd"/>
+      <w:r>
+        <w:rPr>
+          <w:rFonts w:ascii="Calibri" w:eastAsia="Calibri" w:hAnsi="Calibri" w:cs="Calibri"/>
+          <w:bCs/>
+        </w:rPr>
+        <w:t xml:space="preserve"> instance.</w:t>
+      </w:r>
+    </w:p>
+    <w:p>
+      <w:pPr>
+        <w:pStyle w:val="ListParagraph"/>
+        <w:numPr>
+          <w:ilvl w:val="0"/>
+          <w:numId w:val="31"/>
+        </w:numPr>
+        <w:spacing w:line="360" w:lineRule="auto"/>
+        <w:jc w:val="both"/>
+        <w:rPr>
+          <w:rFonts w:ascii="Calibri" w:eastAsia="Calibri" w:hAnsi="Calibri" w:cs="Calibri"/>
+          <w:bCs/>
+        </w:rPr>
+      </w:pPr>
+      <w:proofErr w:type="spellStart"/>
+      <w:r>
+        <w:rPr>
+          <w:rFonts w:ascii="Calibri" w:eastAsia="Calibri" w:hAnsi="Calibri" w:cs="Calibri"/>
+          <w:bCs/>
+        </w:rPr>
+        <w:t>Melakukan</w:t>
+      </w:r>
+      <w:proofErr w:type="spellEnd"/>
+      <w:r>
+        <w:rPr>
+          <w:rFonts w:ascii="Calibri" w:eastAsia="Calibri" w:hAnsi="Calibri" w:cs="Calibri"/>
+          <w:bCs/>
+        </w:rPr>
+        <w:t xml:space="preserve"> </w:t>
+      </w:r>
+      <w:proofErr w:type="spellStart"/>
+      <w:r>
+        <w:rPr>
+          <w:rFonts w:ascii="Calibri" w:eastAsia="Calibri" w:hAnsi="Calibri" w:cs="Calibri"/>
+          <w:bCs/>
+        </w:rPr>
+        <w:t>Pengujian</w:t>
+      </w:r>
+      <w:proofErr w:type="spellEnd"/>
+      <w:r>
+        <w:rPr>
+          <w:rFonts w:ascii="Calibri" w:eastAsia="Calibri" w:hAnsi="Calibri" w:cs="Calibri"/>
+          <w:bCs/>
+        </w:rPr>
+        <w:t xml:space="preserve"> dan </w:t>
+      </w:r>
+      <w:proofErr w:type="spellStart"/>
+      <w:r>
+        <w:rPr>
+          <w:rFonts w:ascii="Calibri" w:eastAsia="Calibri" w:hAnsi="Calibri" w:cs="Calibri"/>
+          <w:bCs/>
+        </w:rPr>
+        <w:t>Analisis</w:t>
+      </w:r>
+      <w:proofErr w:type="spellEnd"/>
+      <w:r>
+        <w:rPr>
+          <w:rFonts w:ascii="Calibri" w:eastAsia="Calibri" w:hAnsi="Calibri" w:cs="Calibri"/>
+          <w:bCs/>
+        </w:rPr>
+        <w:t xml:space="preserve"> Instance</w:t>
+      </w:r>
+    </w:p>
+    <w:p>
+      <w:pPr>
+        <w:pStyle w:val="ListParagraph"/>
+        <w:numPr>
+          <w:ilvl w:val="1"/>
+          <w:numId w:val="31"/>
+        </w:numPr>
+        <w:spacing w:line="360" w:lineRule="auto"/>
+        <w:jc w:val="both"/>
+        <w:rPr>
+          <w:rFonts w:ascii="Calibri" w:eastAsia="Calibri" w:hAnsi="Calibri" w:cs="Calibri"/>
+          <w:bCs/>
+        </w:rPr>
+      </w:pPr>
+      <w:proofErr w:type="spellStart"/>
+      <w:r>
+        <w:rPr>
+          <w:rFonts w:ascii="Calibri" w:eastAsia="Calibri" w:hAnsi="Calibri" w:cs="Calibri"/>
+          <w:bCs/>
+        </w:rPr>
+        <w:t>Mengamati</w:t>
+      </w:r>
+      <w:proofErr w:type="spellEnd"/>
+      <w:r>
+        <w:rPr>
+          <w:rFonts w:ascii="Calibri" w:eastAsia="Calibri" w:hAnsi="Calibri" w:cs="Calibri"/>
+          <w:bCs/>
+        </w:rPr>
+        <w:t xml:space="preserve"> </w:t>
+      </w:r>
+      <w:proofErr w:type="spellStart"/>
+      <w:r>
+        <w:rPr>
+          <w:rFonts w:ascii="Calibri" w:eastAsia="Calibri" w:hAnsi="Calibri" w:cs="Calibri"/>
+          <w:bCs/>
+        </w:rPr>
+        <w:t>kinerja</w:t>
+      </w:r>
+      <w:proofErr w:type="spellEnd"/>
+      <w:r>
+        <w:rPr>
+          <w:rFonts w:ascii="Calibri" w:eastAsia="Calibri" w:hAnsi="Calibri" w:cs="Calibri"/>
+          <w:bCs/>
+        </w:rPr>
+        <w:t xml:space="preserve"> yang </w:t>
+      </w:r>
+      <w:proofErr w:type="spellStart"/>
+      <w:r>
+        <w:rPr>
+          <w:rFonts w:ascii="Calibri" w:eastAsia="Calibri" w:hAnsi="Calibri" w:cs="Calibri"/>
+          <w:bCs/>
+        </w:rPr>
+        <w:t>dihasilkan</w:t>
+      </w:r>
+      <w:proofErr w:type="spellEnd"/>
+      <w:r>
+        <w:rPr>
+          <w:rFonts w:ascii="Calibri" w:eastAsia="Calibri" w:hAnsi="Calibri" w:cs="Calibri"/>
+          <w:bCs/>
+        </w:rPr>
+        <w:t xml:space="preserve"> masing - masing instance.</w:t>
+      </w:r>
+    </w:p>
+    <w:p>
+      <w:pPr>
+        <w:pStyle w:val="ListParagraph"/>
+        <w:numPr>
+          <w:ilvl w:val="1"/>
+          <w:numId w:val="31"/>
+        </w:numPr>
+        <w:spacing w:line="360" w:lineRule="auto"/>
+        <w:jc w:val="both"/>
+        <w:rPr>
+          <w:rFonts w:ascii="Calibri" w:eastAsia="Calibri" w:hAnsi="Calibri" w:cs="Calibri"/>
+          <w:bCs/>
+        </w:rPr>
+      </w:pPr>
+      <w:proofErr w:type="spellStart"/>
+      <w:r>
+        <w:rPr>
+          <w:rFonts w:ascii="Calibri" w:eastAsia="Calibri" w:hAnsi="Calibri" w:cs="Calibri"/>
+          <w:bCs/>
+        </w:rPr>
+        <w:t>Memastikan</w:t>
+      </w:r>
+      <w:proofErr w:type="spellEnd"/>
+      <w:r>
+        <w:rPr>
+          <w:rFonts w:ascii="Calibri" w:eastAsia="Calibri" w:hAnsi="Calibri" w:cs="Calibri"/>
+          <w:bCs/>
+        </w:rPr>
+        <w:t xml:space="preserve"> </w:t>
+      </w:r>
+      <w:proofErr w:type="spellStart"/>
+      <w:r>
+        <w:rPr>
+          <w:rFonts w:ascii="Calibri" w:eastAsia="Calibri" w:hAnsi="Calibri" w:cs="Calibri"/>
+          <w:bCs/>
+        </w:rPr>
+        <w:t>setiap</w:t>
+      </w:r>
+      <w:proofErr w:type="spellEnd"/>
+      <w:r>
+        <w:rPr>
+          <w:rFonts w:ascii="Calibri" w:eastAsia="Calibri" w:hAnsi="Calibri" w:cs="Calibri"/>
+          <w:bCs/>
+        </w:rPr>
+        <w:t xml:space="preserve"> instance </w:t>
+      </w:r>
+      <w:proofErr w:type="spellStart"/>
+      <w:r>
+        <w:rPr>
+          <w:rFonts w:ascii="Calibri" w:eastAsia="Calibri" w:hAnsi="Calibri" w:cs="Calibri"/>
+          <w:bCs/>
+        </w:rPr>
+        <w:t>berjalan</w:t>
+      </w:r>
+      <w:proofErr w:type="spellEnd"/>
+      <w:r>
+        <w:rPr>
+          <w:rFonts w:ascii="Calibri" w:eastAsia="Calibri" w:hAnsi="Calibri" w:cs="Calibri"/>
+          <w:bCs/>
+        </w:rPr>
+        <w:t xml:space="preserve"> </w:t>
+      </w:r>
+      <w:proofErr w:type="spellStart"/>
+      <w:r>
+        <w:rPr>
+          <w:rFonts w:ascii="Calibri" w:eastAsia="Calibri" w:hAnsi="Calibri" w:cs="Calibri"/>
+          <w:bCs/>
+        </w:rPr>
+        <w:t>sesuai</w:t>
+      </w:r>
+      <w:proofErr w:type="spellEnd"/>
+      <w:r>
+        <w:rPr>
+          <w:rFonts w:ascii="Calibri" w:eastAsia="Calibri" w:hAnsi="Calibri" w:cs="Calibri"/>
+          <w:bCs/>
+        </w:rPr>
+        <w:t xml:space="preserve"> </w:t>
+      </w:r>
+      <w:proofErr w:type="spellStart"/>
+      <w:r>
+        <w:rPr>
+          <w:rFonts w:ascii="Calibri" w:eastAsia="Calibri" w:hAnsi="Calibri" w:cs="Calibri"/>
+          <w:bCs/>
+        </w:rPr>
+        <w:t>dengan</w:t>
+      </w:r>
+      <w:proofErr w:type="spellEnd"/>
+      <w:r>
+        <w:rPr>
+          <w:rFonts w:ascii="Calibri" w:eastAsia="Calibri" w:hAnsi="Calibri" w:cs="Calibri"/>
+          <w:bCs/>
+        </w:rPr>
+        <w:t xml:space="preserve"> </w:t>
+      </w:r>
+      <w:proofErr w:type="spellStart"/>
+      <w:r>
+        <w:rPr>
+          <w:rFonts w:ascii="Calibri" w:eastAsia="Calibri" w:hAnsi="Calibri" w:cs="Calibri"/>
+          <w:bCs/>
+        </w:rPr>
+        <w:t>tujuan</w:t>
+      </w:r>
+      <w:proofErr w:type="spellEnd"/>
+      <w:r>
+        <w:rPr>
+          <w:rFonts w:ascii="Calibri" w:eastAsia="Calibri" w:hAnsi="Calibri" w:cs="Calibri"/>
+          <w:bCs/>
+        </w:rPr>
+        <w:t xml:space="preserve"> yang </w:t>
+      </w:r>
+      <w:proofErr w:type="spellStart"/>
+      <w:r>
+        <w:rPr>
+          <w:rFonts w:ascii="Calibri" w:eastAsia="Calibri" w:hAnsi="Calibri" w:cs="Calibri"/>
+          <w:bCs/>
+        </w:rPr>
+        <w:t>ditentukan</w:t>
+      </w:r>
+      <w:proofErr w:type="spellEnd"/>
+      <w:r>
+        <w:rPr>
+          <w:rFonts w:ascii="Calibri" w:eastAsia="Calibri" w:hAnsi="Calibri" w:cs="Calibri"/>
+          <w:bCs/>
+        </w:rPr>
+        <w:t xml:space="preserve"> pada masing - masing </w:t>
+      </w:r>
+      <w:proofErr w:type="spellStart"/>
+      <w:r>
+        <w:rPr>
+          <w:rFonts w:ascii="Calibri" w:eastAsia="Calibri" w:hAnsi="Calibri" w:cs="Calibri"/>
+          <w:bCs/>
+        </w:rPr>
+        <w:t>mata</w:t>
+      </w:r>
+      <w:proofErr w:type="spellEnd"/>
+      <w:r>
+        <w:rPr>
+          <w:rFonts w:ascii="Calibri" w:eastAsia="Calibri" w:hAnsi="Calibri" w:cs="Calibri"/>
+          <w:bCs/>
+        </w:rPr>
+        <w:t xml:space="preserve"> </w:t>
+      </w:r>
+      <w:proofErr w:type="spellStart"/>
+      <w:r>
+        <w:rPr>
+          <w:rFonts w:ascii="Calibri" w:eastAsia="Calibri" w:hAnsi="Calibri" w:cs="Calibri"/>
+          <w:bCs/>
+        </w:rPr>
+        <w:t>kuliah</w:t>
+      </w:r>
+      <w:proofErr w:type="spellEnd"/>
+    </w:p>
+    <w:p>
+      <w:pPr>
+        <w:pStyle w:val="ListParagraph"/>
+        <w:numPr>
+          <w:ilvl w:val="1"/>
+          <w:numId w:val="31"/>
+        </w:numPr>
+        <w:spacing w:line="360" w:lineRule="auto"/>
+        <w:jc w:val="both"/>
+        <w:rPr>
+          <w:rFonts w:ascii="Calibri" w:eastAsia="Calibri" w:hAnsi="Calibri" w:cs="Calibri"/>
+          <w:bCs/>
+        </w:rPr>
+      </w:pPr>
+      <w:proofErr w:type="spellStart"/>
+      <w:r>
+        <w:rPr>
+          <w:rFonts w:ascii="Calibri" w:eastAsia="Calibri" w:hAnsi="Calibri" w:cs="Calibri"/>
+          <w:bCs/>
+        </w:rPr>
+        <w:t>Melakukan</w:t>
+      </w:r>
+      <w:proofErr w:type="spellEnd"/>
+      <w:r>
+        <w:rPr>
+          <w:rFonts w:ascii="Calibri" w:eastAsia="Calibri" w:hAnsi="Calibri" w:cs="Calibri"/>
+          <w:bCs/>
+        </w:rPr>
+        <w:t xml:space="preserve"> </w:t>
+      </w:r>
+      <w:proofErr w:type="spellStart"/>
+      <w:r>
+        <w:rPr>
+          <w:rFonts w:ascii="Calibri" w:eastAsia="Calibri" w:hAnsi="Calibri" w:cs="Calibri"/>
+          <w:bCs/>
+        </w:rPr>
+        <w:t>perhitungan</w:t>
+      </w:r>
+      <w:proofErr w:type="spellEnd"/>
+      <w:r>
+        <w:rPr>
+          <w:rFonts w:ascii="Calibri" w:eastAsia="Calibri" w:hAnsi="Calibri" w:cs="Calibri"/>
+          <w:bCs/>
+        </w:rPr>
+        <w:t xml:space="preserve"> </w:t>
+      </w:r>
+      <w:proofErr w:type="spellStart"/>
+      <w:r>
+        <w:rPr>
+          <w:rFonts w:ascii="Calibri" w:eastAsia="Calibri" w:hAnsi="Calibri" w:cs="Calibri"/>
+          <w:bCs/>
+        </w:rPr>
+        <w:t>biaya</w:t>
+      </w:r>
+      <w:proofErr w:type="spellEnd"/>
+      <w:r>
+        <w:rPr>
+          <w:rFonts w:ascii="Calibri" w:eastAsia="Calibri" w:hAnsi="Calibri" w:cs="Calibri"/>
+          <w:bCs/>
+        </w:rPr>
+        <w:t xml:space="preserve"> yang </w:t>
+      </w:r>
+      <w:proofErr w:type="spellStart"/>
+      <w:r>
+        <w:rPr>
+          <w:rFonts w:ascii="Calibri" w:eastAsia="Calibri" w:hAnsi="Calibri" w:cs="Calibri"/>
+          <w:bCs/>
+        </w:rPr>
+        <w:t>dikeluarkan</w:t>
+      </w:r>
+      <w:proofErr w:type="spellEnd"/>
+      <w:r>
+        <w:rPr>
+          <w:rFonts w:ascii="Calibri" w:eastAsia="Calibri" w:hAnsi="Calibri" w:cs="Calibri"/>
+          <w:bCs/>
+        </w:rPr>
+        <w:t xml:space="preserve"> oleh </w:t>
+      </w:r>
+      <w:proofErr w:type="spellStart"/>
+      <w:r>
+        <w:rPr>
+          <w:rFonts w:ascii="Calibri" w:eastAsia="Calibri" w:hAnsi="Calibri" w:cs="Calibri"/>
+          <w:bCs/>
+        </w:rPr>
+        <w:t>jasa</w:t>
+      </w:r>
+      <w:proofErr w:type="spellEnd"/>
+      <w:r>
+        <w:rPr>
+          <w:rFonts w:ascii="Calibri" w:eastAsia="Calibri" w:hAnsi="Calibri" w:cs="Calibri"/>
+          <w:bCs/>
+        </w:rPr>
+        <w:t xml:space="preserve"> </w:t>
+      </w:r>
+      <w:proofErr w:type="spellStart"/>
+      <w:r>
+        <w:rPr>
+          <w:rFonts w:ascii="Calibri" w:eastAsia="Calibri" w:hAnsi="Calibri" w:cs="Calibri"/>
+          <w:bCs/>
+        </w:rPr>
+        <w:t>layanan</w:t>
+      </w:r>
+      <w:proofErr w:type="spellEnd"/>
+      <w:r>
+        <w:rPr>
+          <w:rFonts w:ascii="Calibri" w:eastAsia="Calibri" w:hAnsi="Calibri" w:cs="Calibri"/>
+          <w:bCs/>
+        </w:rPr>
+        <w:t xml:space="preserve"> public </w:t>
+      </w:r>
+      <w:proofErr w:type="gramStart"/>
+      <w:r>
+        <w:rPr>
+          <w:rFonts w:ascii="Calibri" w:eastAsia="Calibri" w:hAnsi="Calibri" w:cs="Calibri"/>
+          <w:bCs/>
+        </w:rPr>
+        <w:t xml:space="preserve">cloud  </w:t>
+      </w:r>
+      <w:proofErr w:type="spellStart"/>
+      <w:r>
+        <w:rPr>
+          <w:rFonts w:ascii="Calibri" w:eastAsia="Calibri" w:hAnsi="Calibri" w:cs="Calibri"/>
+          <w:bCs/>
+        </w:rPr>
+        <w:t>selama</w:t>
+      </w:r>
+      <w:proofErr w:type="spellEnd"/>
+      <w:proofErr w:type="gramEnd"/>
+      <w:r>
+        <w:rPr>
+          <w:rFonts w:ascii="Calibri" w:eastAsia="Calibri" w:hAnsi="Calibri" w:cs="Calibri"/>
+          <w:bCs/>
+        </w:rPr>
+        <w:t xml:space="preserve"> </w:t>
+      </w:r>
+      <w:proofErr w:type="spellStart"/>
+      <w:r>
+        <w:rPr>
+          <w:rFonts w:ascii="Calibri" w:eastAsia="Calibri" w:hAnsi="Calibri" w:cs="Calibri"/>
+          <w:bCs/>
+        </w:rPr>
+        <w:t>pengujian</w:t>
+      </w:r>
+      <w:proofErr w:type="spellEnd"/>
+    </w:p>
+    <w:p>
+      <w:pPr>
+        <w:pStyle w:val="ListParagraph"/>
+        <w:numPr>
+          <w:ilvl w:val="1"/>
+          <w:numId w:val="31"/>
+        </w:numPr>
+        <w:spacing w:line="360" w:lineRule="auto"/>
+        <w:jc w:val="both"/>
+        <w:rPr>
+          <w:rFonts w:ascii="Calibri" w:eastAsia="Calibri" w:hAnsi="Calibri" w:cs="Calibri"/>
+          <w:bCs/>
+        </w:rPr>
+      </w:pPr>
+      <w:proofErr w:type="spellStart"/>
+      <w:r>
+        <w:rPr>
+          <w:rFonts w:ascii="Calibri" w:eastAsia="Calibri" w:hAnsi="Calibri" w:cs="Calibri"/>
+          <w:bCs/>
+        </w:rPr>
+        <w:t>Menganalisis</w:t>
+      </w:r>
+      <w:proofErr w:type="spellEnd"/>
+      <w:r>
+        <w:rPr>
+          <w:rFonts w:ascii="Calibri" w:eastAsia="Calibri" w:hAnsi="Calibri" w:cs="Calibri"/>
+          <w:bCs/>
+        </w:rPr>
+        <w:t xml:space="preserve"> </w:t>
+      </w:r>
+      <w:proofErr w:type="spellStart"/>
+      <w:r>
+        <w:rPr>
+          <w:rFonts w:ascii="Calibri" w:eastAsia="Calibri" w:hAnsi="Calibri" w:cs="Calibri"/>
+          <w:bCs/>
+        </w:rPr>
+        <w:t>perbedaan</w:t>
+      </w:r>
+      <w:proofErr w:type="spellEnd"/>
+      <w:r>
+        <w:rPr>
+          <w:rFonts w:ascii="Calibri" w:eastAsia="Calibri" w:hAnsi="Calibri" w:cs="Calibri"/>
+          <w:bCs/>
+        </w:rPr>
+        <w:t xml:space="preserve"> </w:t>
+      </w:r>
+      <w:proofErr w:type="spellStart"/>
+      <w:r>
+        <w:rPr>
+          <w:rFonts w:ascii="Calibri" w:eastAsia="Calibri" w:hAnsi="Calibri" w:cs="Calibri"/>
+          <w:bCs/>
+        </w:rPr>
+        <w:t>biaya</w:t>
+      </w:r>
+      <w:proofErr w:type="spellEnd"/>
+      <w:r>
+        <w:rPr>
+          <w:rFonts w:ascii="Calibri" w:eastAsia="Calibri" w:hAnsi="Calibri" w:cs="Calibri"/>
+          <w:bCs/>
+        </w:rPr>
+        <w:t xml:space="preserve"> </w:t>
+      </w:r>
+      <w:proofErr w:type="spellStart"/>
+      <w:r>
+        <w:rPr>
+          <w:rFonts w:ascii="Calibri" w:eastAsia="Calibri" w:hAnsi="Calibri" w:cs="Calibri"/>
+          <w:bCs/>
+        </w:rPr>
+        <w:t>antara</w:t>
+      </w:r>
+      <w:proofErr w:type="spellEnd"/>
+      <w:r>
+        <w:rPr>
+          <w:rFonts w:ascii="Calibri" w:eastAsia="Calibri" w:hAnsi="Calibri" w:cs="Calibri"/>
+          <w:bCs/>
+        </w:rPr>
+        <w:t xml:space="preserve"> </w:t>
+      </w:r>
+      <w:proofErr w:type="spellStart"/>
+      <w:r>
+        <w:rPr>
+          <w:rFonts w:ascii="Calibri" w:eastAsia="Calibri" w:hAnsi="Calibri" w:cs="Calibri"/>
+          <w:bCs/>
+        </w:rPr>
+        <w:t>jasa</w:t>
+      </w:r>
+      <w:proofErr w:type="spellEnd"/>
+      <w:r>
+        <w:rPr>
+          <w:rFonts w:ascii="Calibri" w:eastAsia="Calibri" w:hAnsi="Calibri" w:cs="Calibri"/>
+          <w:bCs/>
+        </w:rPr>
+        <w:t xml:space="preserve"> </w:t>
+      </w:r>
+      <w:proofErr w:type="spellStart"/>
+      <w:r>
+        <w:rPr>
+          <w:rFonts w:ascii="Calibri" w:eastAsia="Calibri" w:hAnsi="Calibri" w:cs="Calibri"/>
+          <w:bCs/>
+        </w:rPr>
+        <w:t>layanan</w:t>
+      </w:r>
+      <w:proofErr w:type="spellEnd"/>
+      <w:r>
+        <w:rPr>
+          <w:rFonts w:ascii="Calibri" w:eastAsia="Calibri" w:hAnsi="Calibri" w:cs="Calibri"/>
+          <w:bCs/>
+        </w:rPr>
+        <w:t xml:space="preserve"> cloud </w:t>
+      </w:r>
+      <w:proofErr w:type="spellStart"/>
+      <w:r>
+        <w:rPr>
+          <w:rFonts w:ascii="Calibri" w:eastAsia="Calibri" w:hAnsi="Calibri" w:cs="Calibri"/>
+          <w:bCs/>
+        </w:rPr>
+        <w:t>dengan</w:t>
+      </w:r>
+      <w:proofErr w:type="spellEnd"/>
+      <w:r>
+        <w:rPr>
+          <w:rFonts w:ascii="Calibri" w:eastAsia="Calibri" w:hAnsi="Calibri" w:cs="Calibri"/>
+          <w:bCs/>
+        </w:rPr>
+        <w:t xml:space="preserve"> </w:t>
+      </w:r>
+      <w:proofErr w:type="spellStart"/>
+      <w:r>
+        <w:rPr>
+          <w:rFonts w:ascii="Calibri" w:eastAsia="Calibri" w:hAnsi="Calibri" w:cs="Calibri"/>
+          <w:bCs/>
+        </w:rPr>
+        <w:t>komputer</w:t>
+      </w:r>
+      <w:proofErr w:type="spellEnd"/>
+      <w:r>
+        <w:rPr>
+          <w:rFonts w:ascii="Calibri" w:eastAsia="Calibri" w:hAnsi="Calibri" w:cs="Calibri"/>
+          <w:bCs/>
+        </w:rPr>
+        <w:t xml:space="preserve"> </w:t>
+      </w:r>
+      <w:proofErr w:type="spellStart"/>
+      <w:r>
+        <w:rPr>
+          <w:rFonts w:ascii="Calibri" w:eastAsia="Calibri" w:hAnsi="Calibri" w:cs="Calibri"/>
+          <w:bCs/>
+        </w:rPr>
+        <w:t>laboratorium</w:t>
+      </w:r>
+      <w:proofErr w:type="spellEnd"/>
+    </w:p>
+    <w:p>
+      <w:pPr>
+        <w:pStyle w:val="ListParagraph"/>
+        <w:numPr>
+          <w:ilvl w:val="1"/>
+          <w:numId w:val="31"/>
+        </w:numPr>
+        <w:spacing w:line="360" w:lineRule="auto"/>
+        <w:jc w:val="both"/>
+        <w:rPr>
+          <w:rFonts w:ascii="Calibri" w:eastAsia="Calibri" w:hAnsi="Calibri" w:cs="Calibri"/>
+          <w:bCs/>
+        </w:rPr>
+      </w:pPr>
+      <w:proofErr w:type="spellStart"/>
+      <w:r>
+        <w:rPr>
+          <w:rFonts w:ascii="Calibri" w:eastAsia="Calibri" w:hAnsi="Calibri" w:cs="Calibri"/>
+          <w:bCs/>
+        </w:rPr>
+        <w:t>Mengidentifikasi</w:t>
+      </w:r>
+      <w:proofErr w:type="spellEnd"/>
+      <w:r>
+        <w:rPr>
+          <w:rFonts w:ascii="Calibri" w:eastAsia="Calibri" w:hAnsi="Calibri" w:cs="Calibri"/>
+          <w:bCs/>
+        </w:rPr>
+        <w:t xml:space="preserve"> cost benefit yang </w:t>
+      </w:r>
+      <w:proofErr w:type="spellStart"/>
+      <w:r>
+        <w:rPr>
+          <w:rFonts w:ascii="Calibri" w:eastAsia="Calibri" w:hAnsi="Calibri" w:cs="Calibri"/>
+          <w:bCs/>
+        </w:rPr>
+        <w:t>diberikan</w:t>
+      </w:r>
+      <w:proofErr w:type="spellEnd"/>
+      <w:r>
+        <w:rPr>
+          <w:rFonts w:ascii="Calibri" w:eastAsia="Calibri" w:hAnsi="Calibri" w:cs="Calibri"/>
+          <w:bCs/>
+        </w:rPr>
+        <w:t xml:space="preserve"> oleh public cloud</w:t>
+      </w:r>
+    </w:p>
+    <w:p>
+      <w:pPr>
+        <w:pStyle w:val="ListParagraph"/>
+        <w:numPr>
+          <w:ilvl w:val="0"/>
+          <w:numId w:val="31"/>
+        </w:numPr>
+        <w:spacing w:line="360" w:lineRule="auto"/>
+        <w:jc w:val="both"/>
+        <w:rPr>
+          <w:rFonts w:ascii="Calibri" w:eastAsia="Calibri" w:hAnsi="Calibri" w:cs="Calibri"/>
+          <w:bCs/>
+        </w:rPr>
+      </w:pPr>
+      <w:proofErr w:type="spellStart"/>
+      <w:r>
+        <w:rPr>
+          <w:rFonts w:ascii="Calibri" w:eastAsia="Calibri" w:hAnsi="Calibri" w:cs="Calibri"/>
+          <w:bCs/>
+        </w:rPr>
+        <w:t>Membuat</w:t>
+      </w:r>
+      <w:proofErr w:type="spellEnd"/>
+      <w:r>
+        <w:rPr>
+          <w:rFonts w:ascii="Calibri" w:eastAsia="Calibri" w:hAnsi="Calibri" w:cs="Calibri"/>
+          <w:bCs/>
+        </w:rPr>
+        <w:t xml:space="preserve"> Kesimpulan</w:t>
+      </w:r>
+    </w:p>
+    <w:p>
+      <w:pPr>
+        <w:pStyle w:val="ListParagraph"/>
+        <w:numPr>
+          <w:ilvl w:val="1"/>
+          <w:numId w:val="31"/>
+        </w:numPr>
+        <w:spacing w:line="360" w:lineRule="auto"/>
+        <w:jc w:val="both"/>
+        <w:rPr>
+          <w:rFonts w:ascii="Calibri" w:eastAsia="Calibri" w:hAnsi="Calibri" w:cs="Calibri"/>
+          <w:bCs/>
+        </w:rPr>
+      </w:pPr>
+      <w:proofErr w:type="spellStart"/>
+      <w:r>
+        <w:rPr>
+          <w:rFonts w:ascii="Calibri" w:eastAsia="Calibri" w:hAnsi="Calibri" w:cs="Calibri"/>
+          <w:bCs/>
+        </w:rPr>
+        <w:t>Mengamati</w:t>
+      </w:r>
+      <w:proofErr w:type="spellEnd"/>
+      <w:r>
+        <w:rPr>
+          <w:rFonts w:ascii="Calibri" w:eastAsia="Calibri" w:hAnsi="Calibri" w:cs="Calibri"/>
+          <w:bCs/>
+        </w:rPr>
+        <w:t xml:space="preserve"> </w:t>
+      </w:r>
+      <w:proofErr w:type="spellStart"/>
+      <w:r>
+        <w:rPr>
+          <w:rFonts w:ascii="Calibri" w:eastAsia="Calibri" w:hAnsi="Calibri" w:cs="Calibri"/>
+          <w:bCs/>
+        </w:rPr>
+        <w:t>perbedaan</w:t>
+      </w:r>
+      <w:proofErr w:type="spellEnd"/>
+      <w:r>
+        <w:rPr>
+          <w:rFonts w:ascii="Calibri" w:eastAsia="Calibri" w:hAnsi="Calibri" w:cs="Calibri"/>
+          <w:bCs/>
+        </w:rPr>
+        <w:t xml:space="preserve"> </w:t>
+      </w:r>
+      <w:proofErr w:type="spellStart"/>
+      <w:r>
+        <w:rPr>
+          <w:rFonts w:ascii="Calibri" w:eastAsia="Calibri" w:hAnsi="Calibri" w:cs="Calibri"/>
+          <w:bCs/>
+        </w:rPr>
+        <w:t>kinerja</w:t>
+      </w:r>
+      <w:proofErr w:type="spellEnd"/>
+      <w:r>
+        <w:rPr>
+          <w:rFonts w:ascii="Calibri" w:eastAsia="Calibri" w:hAnsi="Calibri" w:cs="Calibri"/>
+          <w:bCs/>
+        </w:rPr>
+        <w:t xml:space="preserve"> yang </w:t>
+      </w:r>
+      <w:proofErr w:type="spellStart"/>
+      <w:r>
+        <w:rPr>
+          <w:rFonts w:ascii="Calibri" w:eastAsia="Calibri" w:hAnsi="Calibri" w:cs="Calibri"/>
+          <w:bCs/>
+        </w:rPr>
+        <w:t>dihasilkan</w:t>
+      </w:r>
+      <w:proofErr w:type="spellEnd"/>
+      <w:r>
+        <w:rPr>
+          <w:rFonts w:ascii="Calibri" w:eastAsia="Calibri" w:hAnsi="Calibri" w:cs="Calibri"/>
+          <w:bCs/>
+        </w:rPr>
+        <w:t xml:space="preserve"> oleh masing - masing instance.</w:t>
+      </w:r>
+    </w:p>
+    <w:p>
+      <w:pPr>
+        <w:pStyle w:val="ListParagraph"/>
+        <w:numPr>
+          <w:ilvl w:val="1"/>
+          <w:numId w:val="31"/>
+        </w:numPr>
+        <w:spacing w:line="360" w:lineRule="auto"/>
+        <w:jc w:val="both"/>
+        <w:rPr>
+          <w:rFonts w:ascii="Calibri" w:eastAsia="Calibri" w:hAnsi="Calibri" w:cs="Calibri"/>
+          <w:bCs/>
+        </w:rPr>
+      </w:pPr>
+      <w:proofErr w:type="spellStart"/>
+      <w:r>
+        <w:rPr>
+          <w:rFonts w:ascii="Calibri" w:eastAsia="Calibri" w:hAnsi="Calibri" w:cs="Calibri"/>
+          <w:bCs/>
+        </w:rPr>
+        <w:t>Membuat</w:t>
+      </w:r>
+      <w:proofErr w:type="spellEnd"/>
+      <w:r>
+        <w:rPr>
+          <w:rFonts w:ascii="Calibri" w:eastAsia="Calibri" w:hAnsi="Calibri" w:cs="Calibri"/>
+          <w:bCs/>
+        </w:rPr>
+        <w:t xml:space="preserve"> </w:t>
+      </w:r>
+      <w:proofErr w:type="spellStart"/>
+      <w:r>
+        <w:rPr>
+          <w:rFonts w:ascii="Calibri" w:eastAsia="Calibri" w:hAnsi="Calibri" w:cs="Calibri"/>
+          <w:bCs/>
+        </w:rPr>
+        <w:t>kesimpulan</w:t>
+      </w:r>
+      <w:proofErr w:type="spellEnd"/>
+      <w:r>
+        <w:rPr>
+          <w:rFonts w:ascii="Calibri" w:eastAsia="Calibri" w:hAnsi="Calibri" w:cs="Calibri"/>
+          <w:bCs/>
+        </w:rPr>
+        <w:t xml:space="preserve"> </w:t>
+      </w:r>
+      <w:proofErr w:type="spellStart"/>
+      <w:r>
+        <w:rPr>
+          <w:rFonts w:ascii="Calibri" w:eastAsia="Calibri" w:hAnsi="Calibri" w:cs="Calibri"/>
+          <w:bCs/>
+        </w:rPr>
+        <w:t>tentang</w:t>
+      </w:r>
+      <w:proofErr w:type="spellEnd"/>
+      <w:r>
+        <w:rPr>
+          <w:rFonts w:ascii="Calibri" w:eastAsia="Calibri" w:hAnsi="Calibri" w:cs="Calibri"/>
+          <w:bCs/>
+        </w:rPr>
+        <w:t xml:space="preserve"> </w:t>
+      </w:r>
+      <w:proofErr w:type="spellStart"/>
+      <w:r>
+        <w:rPr>
+          <w:rFonts w:ascii="Calibri" w:eastAsia="Calibri" w:hAnsi="Calibri" w:cs="Calibri"/>
+          <w:bCs/>
+        </w:rPr>
+        <w:t>hasil</w:t>
+      </w:r>
+      <w:proofErr w:type="spellEnd"/>
+      <w:r>
+        <w:rPr>
+          <w:rFonts w:ascii="Calibri" w:eastAsia="Calibri" w:hAnsi="Calibri" w:cs="Calibri"/>
+          <w:bCs/>
+        </w:rPr>
+        <w:t xml:space="preserve"> </w:t>
+      </w:r>
+      <w:proofErr w:type="spellStart"/>
+      <w:r>
+        <w:rPr>
+          <w:rFonts w:ascii="Calibri" w:eastAsia="Calibri" w:hAnsi="Calibri" w:cs="Calibri"/>
+          <w:bCs/>
+        </w:rPr>
+        <w:t>penelitian</w:t>
+      </w:r>
+      <w:proofErr w:type="spellEnd"/>
+      <w:r>
+        <w:rPr>
+          <w:rFonts w:ascii="Calibri" w:eastAsia="Calibri" w:hAnsi="Calibri" w:cs="Calibri"/>
+          <w:bCs/>
+        </w:rPr>
+        <w:t xml:space="preserve"> </w:t>
+      </w:r>
+      <w:proofErr w:type="spellStart"/>
+      <w:r>
+        <w:rPr>
+          <w:rFonts w:ascii="Calibri" w:eastAsia="Calibri" w:hAnsi="Calibri" w:cs="Calibri"/>
+          <w:bCs/>
+        </w:rPr>
+        <w:t>melalui</w:t>
+      </w:r>
+      <w:proofErr w:type="spellEnd"/>
+      <w:r>
+        <w:rPr>
+          <w:rFonts w:ascii="Calibri" w:eastAsia="Calibri" w:hAnsi="Calibri" w:cs="Calibri"/>
+          <w:bCs/>
+        </w:rPr>
+        <w:t xml:space="preserve"> </w:t>
+      </w:r>
+      <w:proofErr w:type="spellStart"/>
+      <w:r>
+        <w:rPr>
+          <w:rFonts w:ascii="Calibri" w:eastAsia="Calibri" w:hAnsi="Calibri" w:cs="Calibri"/>
+          <w:bCs/>
+        </w:rPr>
+        <w:t>analisis</w:t>
+      </w:r>
+      <w:proofErr w:type="spellEnd"/>
+      <w:r>
+        <w:rPr>
+          <w:rFonts w:ascii="Calibri" w:eastAsia="Calibri" w:hAnsi="Calibri" w:cs="Calibri"/>
+          <w:bCs/>
+        </w:rPr>
+        <w:t xml:space="preserve"> yang </w:t>
+      </w:r>
+      <w:proofErr w:type="spellStart"/>
+      <w:r>
+        <w:rPr>
+          <w:rFonts w:ascii="Calibri" w:eastAsia="Calibri" w:hAnsi="Calibri" w:cs="Calibri"/>
+          <w:bCs/>
+        </w:rPr>
+        <w:t>dilakukan</w:t>
+      </w:r>
+      <w:proofErr w:type="spellEnd"/>
+      <w:r>
+        <w:rPr>
+          <w:rFonts w:ascii="Calibri" w:eastAsia="Calibri" w:hAnsi="Calibri" w:cs="Calibri"/>
+          <w:bCs/>
+        </w:rPr>
+        <w:t>.</w:t>
+      </w:r>
+    </w:p>
+    <w:p>
+      <w:pPr>
+        <w:pStyle w:val="ListParagraph"/>
+        <w:numPr>
+          <w:ilvl w:val="0"/>
+          <w:numId w:val="31"/>
+        </w:numPr>
+        <w:spacing w:line="360" w:lineRule="auto"/>
+        <w:jc w:val="both"/>
+        <w:rPr>
+          <w:rFonts w:ascii="Calibri" w:eastAsia="Calibri" w:hAnsi="Calibri" w:cs="Calibri"/>
+          <w:bCs/>
+        </w:rPr>
+      </w:pPr>
+      <w:proofErr w:type="spellStart"/>
+      <w:r>
+        <w:rPr>
+          <w:rFonts w:ascii="Calibri" w:eastAsia="Calibri" w:hAnsi="Calibri" w:cs="Calibri"/>
+          <w:bCs/>
+        </w:rPr>
+        <w:t>Membuat</w:t>
+      </w:r>
+      <w:proofErr w:type="spellEnd"/>
+      <w:r>
+        <w:rPr>
+          <w:rFonts w:ascii="Calibri" w:eastAsia="Calibri" w:hAnsi="Calibri" w:cs="Calibri"/>
+          <w:bCs/>
+        </w:rPr>
+        <w:t xml:space="preserve"> </w:t>
+      </w:r>
+      <w:proofErr w:type="spellStart"/>
+      <w:r>
+        <w:rPr>
+          <w:rFonts w:ascii="Calibri" w:eastAsia="Calibri" w:hAnsi="Calibri" w:cs="Calibri"/>
+          <w:bCs/>
+        </w:rPr>
+        <w:t>Laporan</w:t>
+      </w:r>
+      <w:proofErr w:type="spellEnd"/>
+    </w:p>
+    <w:p>
+      <w:pPr>
+        <w:pStyle w:val="ListParagraph"/>
+        <w:numPr>
+          <w:ilvl w:val="1"/>
+          <w:numId w:val="31"/>
+        </w:numPr>
+        <w:spacing w:line="360" w:lineRule="auto"/>
+        <w:jc w:val="both"/>
+        <w:rPr>
+          <w:rFonts w:ascii="Calibri" w:eastAsia="Calibri" w:hAnsi="Calibri" w:cs="Calibri"/>
+          <w:bCs/>
+        </w:rPr>
+      </w:pPr>
+      <w:proofErr w:type="spellStart"/>
+      <w:r>
+        <w:rPr>
+          <w:rFonts w:ascii="Calibri" w:eastAsia="Calibri" w:hAnsi="Calibri" w:cs="Calibri"/>
+          <w:bCs/>
+        </w:rPr>
+        <w:t>Membuat</w:t>
+      </w:r>
+      <w:proofErr w:type="spellEnd"/>
+      <w:r>
+        <w:rPr>
+          <w:rFonts w:ascii="Calibri" w:eastAsia="Calibri" w:hAnsi="Calibri" w:cs="Calibri"/>
+          <w:bCs/>
+        </w:rPr>
+        <w:t xml:space="preserve"> </w:t>
+      </w:r>
+      <w:proofErr w:type="spellStart"/>
+      <w:r>
+        <w:rPr>
+          <w:rFonts w:ascii="Calibri" w:eastAsia="Calibri" w:hAnsi="Calibri" w:cs="Calibri"/>
+          <w:bCs/>
+        </w:rPr>
+        <w:t>laporan</w:t>
+      </w:r>
+      <w:proofErr w:type="spellEnd"/>
+      <w:r>
+        <w:rPr>
+          <w:rFonts w:ascii="Calibri" w:eastAsia="Calibri" w:hAnsi="Calibri" w:cs="Calibri"/>
+          <w:bCs/>
+        </w:rPr>
+        <w:t xml:space="preserve"> </w:t>
+      </w:r>
+      <w:proofErr w:type="spellStart"/>
+      <w:r>
+        <w:rPr>
+          <w:rFonts w:ascii="Calibri" w:eastAsia="Calibri" w:hAnsi="Calibri" w:cs="Calibri"/>
+          <w:bCs/>
+        </w:rPr>
+        <w:t>berdasarkan</w:t>
+      </w:r>
+      <w:proofErr w:type="spellEnd"/>
+      <w:r>
+        <w:rPr>
+          <w:rFonts w:ascii="Calibri" w:eastAsia="Calibri" w:hAnsi="Calibri" w:cs="Calibri"/>
+          <w:bCs/>
+        </w:rPr>
+        <w:t xml:space="preserve"> </w:t>
+      </w:r>
+      <w:proofErr w:type="spellStart"/>
+      <w:r>
+        <w:rPr>
+          <w:rFonts w:ascii="Calibri" w:eastAsia="Calibri" w:hAnsi="Calibri" w:cs="Calibri"/>
+          <w:bCs/>
+        </w:rPr>
+        <w:t>kesimpulan</w:t>
+      </w:r>
+      <w:proofErr w:type="spellEnd"/>
+      <w:r>
+        <w:rPr>
+          <w:rFonts w:ascii="Calibri" w:eastAsia="Calibri" w:hAnsi="Calibri" w:cs="Calibri"/>
+          <w:bCs/>
+        </w:rPr>
+        <w:t xml:space="preserve"> yang </w:t>
+      </w:r>
+      <w:proofErr w:type="spellStart"/>
+      <w:r>
+        <w:rPr>
+          <w:rFonts w:ascii="Calibri" w:eastAsia="Calibri" w:hAnsi="Calibri" w:cs="Calibri"/>
+          <w:bCs/>
+        </w:rPr>
+        <w:t>diperoleh</w:t>
+      </w:r>
+      <w:proofErr w:type="spellEnd"/>
+      <w:r>
+        <w:rPr>
+          <w:rFonts w:ascii="Calibri" w:eastAsia="Calibri" w:hAnsi="Calibri" w:cs="Calibri"/>
+          <w:bCs/>
+        </w:rPr>
+        <w:t>.</w:t>
+      </w:r>
     </w:p>
     <w:sectPr>
       <w:headerReference w:type="default" r:id="rId17"/>
@@ -32212,6 +33825,92 @@
     </w:lvl>
   </w:abstractNum>
   <w:abstractNum w:abstractNumId="2" w15:restartNumberingAfterBreak="0">
+    <w:nsid w:val="16C532E0"/>
+    <w:multiLevelType w:val="multilevel"/>
+    <w:tmpl w:val="3809001D"/>
+    <w:lvl w:ilvl="0">
+      <w:start w:val="1"/>
+      <w:numFmt w:val="decimal"/>
+      <w:lvlText w:val="%1)"/>
+      <w:lvlJc w:val="left"/>
+      <w:pPr>
+        <w:ind w:left="360" w:hanging="360"/>
+      </w:pPr>
+    </w:lvl>
+    <w:lvl w:ilvl="1">
+      <w:start w:val="1"/>
+      <w:numFmt w:val="lowerLetter"/>
+      <w:lvlText w:val="%2)"/>
+      <w:lvlJc w:val="left"/>
+      <w:pPr>
+        <w:ind w:left="720" w:hanging="360"/>
+      </w:pPr>
+    </w:lvl>
+    <w:lvl w:ilvl="2">
+      <w:start w:val="1"/>
+      <w:numFmt w:val="lowerRoman"/>
+      <w:lvlText w:val="%3)"/>
+      <w:lvlJc w:val="left"/>
+      <w:pPr>
+        <w:ind w:left="1080" w:hanging="360"/>
+      </w:pPr>
+    </w:lvl>
+    <w:lvl w:ilvl="3">
+      <w:start w:val="1"/>
+      <w:numFmt w:val="decimal"/>
+      <w:lvlText w:val="(%4)"/>
+      <w:lvlJc w:val="left"/>
+      <w:pPr>
+        <w:ind w:left="1440" w:hanging="360"/>
+      </w:pPr>
+    </w:lvl>
+    <w:lvl w:ilvl="4">
+      <w:start w:val="1"/>
+      <w:numFmt w:val="lowerLetter"/>
+      <w:lvlText w:val="(%5)"/>
+      <w:lvlJc w:val="left"/>
+      <w:pPr>
+        <w:ind w:left="1800" w:hanging="360"/>
+      </w:pPr>
+    </w:lvl>
+    <w:lvl w:ilvl="5">
+      <w:start w:val="1"/>
+      <w:numFmt w:val="lowerRoman"/>
+      <w:lvlText w:val="(%6)"/>
+      <w:lvlJc w:val="left"/>
+      <w:pPr>
+        <w:ind w:left="2160" w:hanging="360"/>
+      </w:pPr>
+    </w:lvl>
+    <w:lvl w:ilvl="6">
+      <w:start w:val="1"/>
+      <w:numFmt w:val="decimal"/>
+      <w:lvlText w:val="%7."/>
+      <w:lvlJc w:val="left"/>
+      <w:pPr>
+        <w:ind w:left="2520" w:hanging="360"/>
+      </w:pPr>
+    </w:lvl>
+    <w:lvl w:ilvl="7">
+      <w:start w:val="1"/>
+      <w:numFmt w:val="lowerLetter"/>
+      <w:lvlText w:val="%8."/>
+      <w:lvlJc w:val="left"/>
+      <w:pPr>
+        <w:ind w:left="2880" w:hanging="360"/>
+      </w:pPr>
+    </w:lvl>
+    <w:lvl w:ilvl="8">
+      <w:start w:val="1"/>
+      <w:numFmt w:val="lowerRoman"/>
+      <w:lvlText w:val="%9."/>
+      <w:lvlJc w:val="left"/>
+      <w:pPr>
+        <w:ind w:left="3240" w:hanging="360"/>
+      </w:pPr>
+    </w:lvl>
+  </w:abstractNum>
+  <w:abstractNum w:abstractNumId="3" w15:restartNumberingAfterBreak="0">
     <w:nsid w:val="18757B26"/>
     <w:multiLevelType w:val="multilevel"/>
     <w:tmpl w:val="68448DA0"/>
@@ -32324,7 +34023,93 @@
       </w:rPr>
     </w:lvl>
   </w:abstractNum>
-  <w:abstractNum w:abstractNumId="3" w15:restartNumberingAfterBreak="0">
+  <w:abstractNum w:abstractNumId="4" w15:restartNumberingAfterBreak="0">
+    <w:nsid w:val="24256243"/>
+    <w:multiLevelType w:val="multilevel"/>
+    <w:tmpl w:val="3809001D"/>
+    <w:lvl w:ilvl="0">
+      <w:start w:val="1"/>
+      <w:numFmt w:val="decimal"/>
+      <w:lvlText w:val="%1)"/>
+      <w:lvlJc w:val="left"/>
+      <w:pPr>
+        <w:ind w:left="360" w:hanging="360"/>
+      </w:pPr>
+    </w:lvl>
+    <w:lvl w:ilvl="1">
+      <w:start w:val="1"/>
+      <w:numFmt w:val="lowerLetter"/>
+      <w:lvlText w:val="%2)"/>
+      <w:lvlJc w:val="left"/>
+      <w:pPr>
+        <w:ind w:left="720" w:hanging="360"/>
+      </w:pPr>
+    </w:lvl>
+    <w:lvl w:ilvl="2">
+      <w:start w:val="1"/>
+      <w:numFmt w:val="lowerRoman"/>
+      <w:lvlText w:val="%3)"/>
+      <w:lvlJc w:val="left"/>
+      <w:pPr>
+        <w:ind w:left="1080" w:hanging="360"/>
+      </w:pPr>
+    </w:lvl>
+    <w:lvl w:ilvl="3">
+      <w:start w:val="1"/>
+      <w:numFmt w:val="decimal"/>
+      <w:lvlText w:val="(%4)"/>
+      <w:lvlJc w:val="left"/>
+      <w:pPr>
+        <w:ind w:left="1440" w:hanging="360"/>
+      </w:pPr>
+    </w:lvl>
+    <w:lvl w:ilvl="4">
+      <w:start w:val="1"/>
+      <w:numFmt w:val="lowerLetter"/>
+      <w:lvlText w:val="(%5)"/>
+      <w:lvlJc w:val="left"/>
+      <w:pPr>
+        <w:ind w:left="1800" w:hanging="360"/>
+      </w:pPr>
+    </w:lvl>
+    <w:lvl w:ilvl="5">
+      <w:start w:val="1"/>
+      <w:numFmt w:val="lowerRoman"/>
+      <w:lvlText w:val="(%6)"/>
+      <w:lvlJc w:val="left"/>
+      <w:pPr>
+        <w:ind w:left="2160" w:hanging="360"/>
+      </w:pPr>
+    </w:lvl>
+    <w:lvl w:ilvl="6">
+      <w:start w:val="1"/>
+      <w:numFmt w:val="decimal"/>
+      <w:lvlText w:val="%7."/>
+      <w:lvlJc w:val="left"/>
+      <w:pPr>
+        <w:ind w:left="2520" w:hanging="360"/>
+      </w:pPr>
+    </w:lvl>
+    <w:lvl w:ilvl="7">
+      <w:start w:val="1"/>
+      <w:numFmt w:val="lowerLetter"/>
+      <w:lvlText w:val="%8."/>
+      <w:lvlJc w:val="left"/>
+      <w:pPr>
+        <w:ind w:left="2880" w:hanging="360"/>
+      </w:pPr>
+    </w:lvl>
+    <w:lvl w:ilvl="8">
+      <w:start w:val="1"/>
+      <w:numFmt w:val="lowerRoman"/>
+      <w:lvlText w:val="%9."/>
+      <w:lvlJc w:val="left"/>
+      <w:pPr>
+        <w:ind w:left="3240" w:hanging="360"/>
+      </w:pPr>
+    </w:lvl>
+  </w:abstractNum>
+  <w:abstractNum w:abstractNumId="5" w15:restartNumberingAfterBreak="0">
     <w:nsid w:val="2C97561D"/>
     <w:multiLevelType w:val="multilevel"/>
     <w:tmpl w:val="A4409CF6"/>
@@ -32437,7 +34222,7 @@
       </w:pPr>
     </w:lvl>
   </w:abstractNum>
-  <w:abstractNum w:abstractNumId="4" w15:restartNumberingAfterBreak="0">
+  <w:abstractNum w:abstractNumId="6" w15:restartNumberingAfterBreak="0">
     <w:nsid w:val="2D9C6304"/>
     <w:multiLevelType w:val="multilevel"/>
     <w:tmpl w:val="BC80302A"/>
@@ -32550,7 +34335,206 @@
       </w:rPr>
     </w:lvl>
   </w:abstractNum>
-  <w:abstractNum w:abstractNumId="5" w15:restartNumberingAfterBreak="0">
+  <w:abstractNum w:abstractNumId="7" w15:restartNumberingAfterBreak="0">
+    <w:nsid w:val="324123EE"/>
+    <w:multiLevelType w:val="hybridMultilevel"/>
+    <w:tmpl w:val="488472A6"/>
+    <w:lvl w:ilvl="0" w:tplc="3809000F">
+      <w:start w:val="1"/>
+      <w:numFmt w:val="decimal"/>
+      <w:lvlText w:val="%1."/>
+      <w:lvlJc w:val="left"/>
+      <w:pPr>
+        <w:ind w:left="720" w:hanging="360"/>
+      </w:pPr>
+    </w:lvl>
+    <w:lvl w:ilvl="1" w:tplc="38090019">
+      <w:start w:val="1"/>
+      <w:numFmt w:val="lowerLetter"/>
+      <w:lvlText w:val="%2."/>
+      <w:lvlJc w:val="left"/>
+      <w:pPr>
+        <w:ind w:left="1440" w:hanging="360"/>
+      </w:pPr>
+    </w:lvl>
+    <w:lvl w:ilvl="2" w:tplc="3809001B" w:tentative="1">
+      <w:start w:val="1"/>
+      <w:numFmt w:val="lowerRoman"/>
+      <w:lvlText w:val="%3."/>
+      <w:lvlJc w:val="right"/>
+      <w:pPr>
+        <w:ind w:left="2160" w:hanging="180"/>
+      </w:pPr>
+    </w:lvl>
+    <w:lvl w:ilvl="3" w:tplc="3809000F" w:tentative="1">
+      <w:start w:val="1"/>
+      <w:numFmt w:val="decimal"/>
+      <w:lvlText w:val="%4."/>
+      <w:lvlJc w:val="left"/>
+      <w:pPr>
+        <w:ind w:left="2880" w:hanging="360"/>
+      </w:pPr>
+    </w:lvl>
+    <w:lvl w:ilvl="4" w:tplc="38090019" w:tentative="1">
+      <w:start w:val="1"/>
+      <w:numFmt w:val="lowerLetter"/>
+      <w:lvlText w:val="%5."/>
+      <w:lvlJc w:val="left"/>
+      <w:pPr>
+        <w:ind w:left="3600" w:hanging="360"/>
+      </w:pPr>
+    </w:lvl>
+    <w:lvl w:ilvl="5" w:tplc="3809001B" w:tentative="1">
+      <w:start w:val="1"/>
+      <w:numFmt w:val="lowerRoman"/>
+      <w:lvlText w:val="%6."/>
+      <w:lvlJc w:val="right"/>
+      <w:pPr>
+        <w:ind w:left="4320" w:hanging="180"/>
+      </w:pPr>
+    </w:lvl>
+    <w:lvl w:ilvl="6" w:tplc="3809000F" w:tentative="1">
+      <w:start w:val="1"/>
+      <w:numFmt w:val="decimal"/>
+      <w:lvlText w:val="%7."/>
+      <w:lvlJc w:val="left"/>
+      <w:pPr>
+        <w:ind w:left="5040" w:hanging="360"/>
+      </w:pPr>
+    </w:lvl>
+    <w:lvl w:ilvl="7" w:tplc="38090019" w:tentative="1">
+      <w:start w:val="1"/>
+      <w:numFmt w:val="lowerLetter"/>
+      <w:lvlText w:val="%8."/>
+      <w:lvlJc w:val="left"/>
+      <w:pPr>
+        <w:ind w:left="5760" w:hanging="360"/>
+      </w:pPr>
+    </w:lvl>
+    <w:lvl w:ilvl="8" w:tplc="3809001B" w:tentative="1">
+      <w:start w:val="1"/>
+      <w:numFmt w:val="lowerRoman"/>
+      <w:lvlText w:val="%9."/>
+      <w:lvlJc w:val="right"/>
+      <w:pPr>
+        <w:ind w:left="6480" w:hanging="180"/>
+      </w:pPr>
+    </w:lvl>
+  </w:abstractNum>
+  <w:abstractNum w:abstractNumId="8" w15:restartNumberingAfterBreak="0">
+    <w:nsid w:val="41812997"/>
+    <w:multiLevelType w:val="multilevel"/>
+    <w:tmpl w:val="BABC6A64"/>
+    <w:lvl w:ilvl="0">
+      <w:start w:val="1"/>
+      <w:numFmt w:val="decimal"/>
+      <w:lvlText w:val="3.%1"/>
+      <w:lvlJc w:val="left"/>
+      <w:pPr>
+        <w:ind w:left="360" w:hanging="360"/>
+      </w:pPr>
+      <w:rPr>
+        <w:rFonts w:hint="default"/>
+      </w:rPr>
+    </w:lvl>
+    <w:lvl w:ilvl="1">
+      <w:start w:val="1"/>
+      <w:numFmt w:val="decimal"/>
+      <w:lvlText w:val="3.%1.%2"/>
+      <w:lvlJc w:val="left"/>
+      <w:pPr>
+        <w:ind w:left="720" w:hanging="360"/>
+      </w:pPr>
+      <w:rPr>
+        <w:rFonts w:hint="default"/>
+      </w:rPr>
+    </w:lvl>
+    <w:lvl w:ilvl="2">
+      <w:start w:val="1"/>
+      <w:numFmt w:val="decimal"/>
+      <w:lvlText w:val="3.%1.%3"/>
+      <w:lvlJc w:val="left"/>
+      <w:pPr>
+        <w:ind w:left="1080" w:hanging="360"/>
+      </w:pPr>
+      <w:rPr>
+        <w:rFonts w:hint="default"/>
+      </w:rPr>
+    </w:lvl>
+    <w:lvl w:ilvl="3">
+      <w:start w:val="1"/>
+      <w:numFmt w:val="decimal"/>
+      <w:lvlText w:val="(%4)"/>
+      <w:lvlJc w:val="left"/>
+      <w:pPr>
+        <w:ind w:left="1440" w:hanging="360"/>
+      </w:pPr>
+      <w:rPr>
+        <w:rFonts w:hint="default"/>
+      </w:rPr>
+    </w:lvl>
+    <w:lvl w:ilvl="4">
+      <w:start w:val="1"/>
+      <w:numFmt w:val="lowerLetter"/>
+      <w:lvlText w:val="(%5)"/>
+      <w:lvlJc w:val="left"/>
+      <w:pPr>
+        <w:ind w:left="1800" w:hanging="360"/>
+      </w:pPr>
+      <w:rPr>
+        <w:rFonts w:hint="default"/>
+      </w:rPr>
+    </w:lvl>
+    <w:lvl w:ilvl="5">
+      <w:start w:val="1"/>
+      <w:numFmt w:val="lowerRoman"/>
+      <w:lvlText w:val="(%6)"/>
+      <w:lvlJc w:val="left"/>
+      <w:pPr>
+        <w:ind w:left="2160" w:hanging="360"/>
+      </w:pPr>
+      <w:rPr>
+        <w:rFonts w:hint="default"/>
+      </w:rPr>
+    </w:lvl>
+    <w:lvl w:ilvl="6">
+      <w:start w:val="1"/>
+      <w:numFmt w:val="decimal"/>
+      <w:lvlText w:val="%7."/>
+      <w:lvlJc w:val="left"/>
+      <w:pPr>
+        <w:ind w:left="2520" w:hanging="360"/>
+      </w:pPr>
+      <w:rPr>
+        <w:rFonts w:hint="default"/>
+      </w:rPr>
+    </w:lvl>
+    <w:lvl w:ilvl="7">
+      <w:start w:val="1"/>
+      <w:numFmt w:val="lowerLetter"/>
+      <w:lvlText w:val="%8."/>
+      <w:lvlJc w:val="left"/>
+      <w:pPr>
+        <w:ind w:left="2880" w:hanging="360"/>
+      </w:pPr>
+      <w:rPr>
+        <w:rFonts w:hint="default"/>
+      </w:rPr>
+    </w:lvl>
+    <w:lvl w:ilvl="8">
+      <w:start w:val="1"/>
+      <w:numFmt w:val="lowerRoman"/>
+      <w:lvlText w:val="%9."/>
+      <w:lvlJc w:val="left"/>
+      <w:pPr>
+        <w:ind w:left="3240" w:hanging="360"/>
+      </w:pPr>
+      <w:rPr>
+        <w:rFonts w:hint="default"/>
+      </w:rPr>
+    </w:lvl>
+  </w:abstractNum>
+  <w:abstractNum w:abstractNumId="9" w15:restartNumberingAfterBreak="0">
     <w:nsid w:val="457676D8"/>
     <w:multiLevelType w:val="multilevel"/>
     <w:tmpl w:val="220ED04E"/>
@@ -32663,7 +34647,7 @@
       </w:pPr>
     </w:lvl>
   </w:abstractNum>
-  <w:abstractNum w:abstractNumId="6" w15:restartNumberingAfterBreak="0">
+  <w:abstractNum w:abstractNumId="10" w15:restartNumberingAfterBreak="0">
     <w:nsid w:val="494805F4"/>
     <w:multiLevelType w:val="multilevel"/>
     <w:tmpl w:val="3256838C"/>
@@ -32776,7 +34760,7 @@
       </w:rPr>
     </w:lvl>
   </w:abstractNum>
-  <w:abstractNum w:abstractNumId="7" w15:restartNumberingAfterBreak="0">
+  <w:abstractNum w:abstractNumId="11" w15:restartNumberingAfterBreak="0">
     <w:nsid w:val="4C1F12B1"/>
     <w:multiLevelType w:val="multilevel"/>
     <w:tmpl w:val="9E780E0A"/>
@@ -32889,7 +34873,7 @@
       </w:pPr>
     </w:lvl>
   </w:abstractNum>
-  <w:abstractNum w:abstractNumId="8" w15:restartNumberingAfterBreak="0">
+  <w:abstractNum w:abstractNumId="12" w15:restartNumberingAfterBreak="0">
     <w:nsid w:val="4D8A63C9"/>
     <w:multiLevelType w:val="multilevel"/>
     <w:tmpl w:val="9B56D2A8"/>
@@ -33002,7 +34986,93 @@
       </w:rPr>
     </w:lvl>
   </w:abstractNum>
-  <w:abstractNum w:abstractNumId="9" w15:restartNumberingAfterBreak="0">
+  <w:abstractNum w:abstractNumId="13" w15:restartNumberingAfterBreak="0">
+    <w:nsid w:val="52A71ECD"/>
+    <w:multiLevelType w:val="multilevel"/>
+    <w:tmpl w:val="3809001D"/>
+    <w:lvl w:ilvl="0">
+      <w:start w:val="1"/>
+      <w:numFmt w:val="decimal"/>
+      <w:lvlText w:val="%1)"/>
+      <w:lvlJc w:val="left"/>
+      <w:pPr>
+        <w:ind w:left="360" w:hanging="360"/>
+      </w:pPr>
+    </w:lvl>
+    <w:lvl w:ilvl="1">
+      <w:start w:val="1"/>
+      <w:numFmt w:val="lowerLetter"/>
+      <w:lvlText w:val="%2)"/>
+      <w:lvlJc w:val="left"/>
+      <w:pPr>
+        <w:ind w:left="720" w:hanging="360"/>
+      </w:pPr>
+    </w:lvl>
+    <w:lvl w:ilvl="2">
+      <w:start w:val="1"/>
+      <w:numFmt w:val="lowerRoman"/>
+      <w:lvlText w:val="%3)"/>
+      <w:lvlJc w:val="left"/>
+      <w:pPr>
+        <w:ind w:left="1080" w:hanging="360"/>
+      </w:pPr>
+    </w:lvl>
+    <w:lvl w:ilvl="3">
+      <w:start w:val="1"/>
+      <w:numFmt w:val="decimal"/>
+      <w:lvlText w:val="(%4)"/>
+      <w:lvlJc w:val="left"/>
+      <w:pPr>
+        <w:ind w:left="1440" w:hanging="360"/>
+      </w:pPr>
+    </w:lvl>
+    <w:lvl w:ilvl="4">
+      <w:start w:val="1"/>
+      <w:numFmt w:val="lowerLetter"/>
+      <w:lvlText w:val="(%5)"/>
+      <w:lvlJc w:val="left"/>
+      <w:pPr>
+        <w:ind w:left="1800" w:hanging="360"/>
+      </w:pPr>
+    </w:lvl>
+    <w:lvl w:ilvl="5">
+      <w:start w:val="1"/>
+      <w:numFmt w:val="lowerRoman"/>
+      <w:lvlText w:val="(%6)"/>
+      <w:lvlJc w:val="left"/>
+      <w:pPr>
+        <w:ind w:left="2160" w:hanging="360"/>
+      </w:pPr>
+    </w:lvl>
+    <w:lvl w:ilvl="6">
+      <w:start w:val="1"/>
+      <w:numFmt w:val="decimal"/>
+      <w:lvlText w:val="%7."/>
+      <w:lvlJc w:val="left"/>
+      <w:pPr>
+        <w:ind w:left="2520" w:hanging="360"/>
+      </w:pPr>
+    </w:lvl>
+    <w:lvl w:ilvl="7">
+      <w:start w:val="1"/>
+      <w:numFmt w:val="lowerLetter"/>
+      <w:lvlText w:val="%8."/>
+      <w:lvlJc w:val="left"/>
+      <w:pPr>
+        <w:ind w:left="2880" w:hanging="360"/>
+      </w:pPr>
+    </w:lvl>
+    <w:lvl w:ilvl="8">
+      <w:start w:val="1"/>
+      <w:numFmt w:val="lowerRoman"/>
+      <w:lvlText w:val="%9."/>
+      <w:lvlJc w:val="left"/>
+      <w:pPr>
+        <w:ind w:left="3240" w:hanging="360"/>
+      </w:pPr>
+    </w:lvl>
+  </w:abstractNum>
+  <w:abstractNum w:abstractNumId="14" w15:restartNumberingAfterBreak="0">
     <w:nsid w:val="52A95296"/>
     <w:multiLevelType w:val="multilevel"/>
     <w:tmpl w:val="1DF8F238"/>
@@ -33115,7 +35185,7 @@
       </w:pPr>
     </w:lvl>
   </w:abstractNum>
-  <w:abstractNum w:abstractNumId="10" w15:restartNumberingAfterBreak="0">
+  <w:abstractNum w:abstractNumId="15" w15:restartNumberingAfterBreak="0">
     <w:nsid w:val="55EA3DA5"/>
     <w:multiLevelType w:val="multilevel"/>
     <w:tmpl w:val="62BA18EA"/>
@@ -33228,7 +35298,7 @@
       </w:rPr>
     </w:lvl>
   </w:abstractNum>
-  <w:abstractNum w:abstractNumId="11" w15:restartNumberingAfterBreak="0">
+  <w:abstractNum w:abstractNumId="16" w15:restartNumberingAfterBreak="0">
     <w:nsid w:val="5963724C"/>
     <w:multiLevelType w:val="multilevel"/>
     <w:tmpl w:val="2092D970"/>
@@ -33341,7 +35411,7 @@
       </w:pPr>
     </w:lvl>
   </w:abstractNum>
-  <w:abstractNum w:abstractNumId="12" w15:restartNumberingAfterBreak="0">
+  <w:abstractNum w:abstractNumId="17" w15:restartNumberingAfterBreak="0">
     <w:nsid w:val="5F562E49"/>
     <w:multiLevelType w:val="multilevel"/>
     <w:tmpl w:val="BB845CB8"/>
@@ -33454,7 +35524,120 @@
       </w:pPr>
     </w:lvl>
   </w:abstractNum>
-  <w:abstractNum w:abstractNumId="13" w15:restartNumberingAfterBreak="0">
+  <w:abstractNum w:abstractNumId="18" w15:restartNumberingAfterBreak="0">
+    <w:nsid w:val="690E094D"/>
+    <w:multiLevelType w:val="multilevel"/>
+    <w:tmpl w:val="FD3A419A"/>
+    <w:lvl w:ilvl="0">
+      <w:start w:val="1"/>
+      <w:numFmt w:val="decimal"/>
+      <w:lvlText w:val="%1."/>
+      <w:lvlJc w:val="left"/>
+      <w:pPr>
+        <w:ind w:left="360" w:hanging="360"/>
+      </w:pPr>
+      <w:rPr>
+        <w:rFonts w:hint="default"/>
+      </w:rPr>
+    </w:lvl>
+    <w:lvl w:ilvl="1">
+      <w:start w:val="1"/>
+      <w:numFmt w:val="decimal"/>
+      <w:lvlText w:val="3.%1.%2"/>
+      <w:lvlJc w:val="left"/>
+      <w:pPr>
+        <w:ind w:left="720" w:hanging="360"/>
+      </w:pPr>
+      <w:rPr>
+        <w:rFonts w:hint="default"/>
+      </w:rPr>
+    </w:lvl>
+    <w:lvl w:ilvl="2">
+      <w:start w:val="1"/>
+      <w:numFmt w:val="decimal"/>
+      <w:lvlText w:val="3.%1.%3"/>
+      <w:lvlJc w:val="left"/>
+      <w:pPr>
+        <w:ind w:left="1080" w:hanging="360"/>
+      </w:pPr>
+      <w:rPr>
+        <w:rFonts w:hint="default"/>
+      </w:rPr>
+    </w:lvl>
+    <w:lvl w:ilvl="3">
+      <w:start w:val="1"/>
+      <w:numFmt w:val="decimal"/>
+      <w:lvlText w:val="(%4)"/>
+      <w:lvlJc w:val="left"/>
+      <w:pPr>
+        <w:ind w:left="1440" w:hanging="360"/>
+      </w:pPr>
+      <w:rPr>
+        <w:rFonts w:hint="default"/>
+      </w:rPr>
+    </w:lvl>
+    <w:lvl w:ilvl="4">
+      <w:start w:val="1"/>
+      <w:numFmt w:val="lowerLetter"/>
+      <w:lvlText w:val="(%5)"/>
+      <w:lvlJc w:val="left"/>
+      <w:pPr>
+        <w:ind w:left="1800" w:hanging="360"/>
+      </w:pPr>
+      <w:rPr>
+        <w:rFonts w:hint="default"/>
+      </w:rPr>
+    </w:lvl>
+    <w:lvl w:ilvl="5">
+      <w:start w:val="1"/>
+      <w:numFmt w:val="lowerRoman"/>
+      <w:lvlText w:val="(%6)"/>
+      <w:lvlJc w:val="left"/>
+      <w:pPr>
+        <w:ind w:left="2160" w:hanging="360"/>
+      </w:pPr>
+      <w:rPr>
+        <w:rFonts w:hint="default"/>
+      </w:rPr>
+    </w:lvl>
+    <w:lvl w:ilvl="6">
+      <w:start w:val="1"/>
+      <w:numFmt w:val="decimal"/>
+      <w:lvlText w:val="%7."/>
+      <w:lvlJc w:val="left"/>
+      <w:pPr>
+        <w:ind w:left="2520" w:hanging="360"/>
+      </w:pPr>
+      <w:rPr>
+        <w:rFonts w:hint="default"/>
+      </w:rPr>
+    </w:lvl>
+    <w:lvl w:ilvl="7">
+      <w:start w:val="1"/>
+      <w:numFmt w:val="lowerLetter"/>
+      <w:lvlText w:val="%8."/>
+      <w:lvlJc w:val="left"/>
+      <w:pPr>
+        <w:ind w:left="2880" w:hanging="360"/>
+      </w:pPr>
+      <w:rPr>
+        <w:rFonts w:hint="default"/>
+      </w:rPr>
+    </w:lvl>
+    <w:lvl w:ilvl="8">
+      <w:start w:val="1"/>
+      <w:numFmt w:val="lowerRoman"/>
+      <w:lvlText w:val="%9."/>
+      <w:lvlJc w:val="left"/>
+      <w:pPr>
+        <w:ind w:left="3240" w:hanging="360"/>
+      </w:pPr>
+      <w:rPr>
+        <w:rFonts w:hint="default"/>
+      </w:rPr>
+    </w:lvl>
+  </w:abstractNum>
+  <w:abstractNum w:abstractNumId="19" w15:restartNumberingAfterBreak="0">
     <w:nsid w:val="692042D8"/>
     <w:multiLevelType w:val="hybridMultilevel"/>
     <w:tmpl w:val="5254F402"/>
@@ -33540,7 +35723,7 @@
       </w:pPr>
     </w:lvl>
   </w:abstractNum>
-  <w:abstractNum w:abstractNumId="14" w15:restartNumberingAfterBreak="0">
+  <w:abstractNum w:abstractNumId="20" w15:restartNumberingAfterBreak="0">
     <w:nsid w:val="6D69306C"/>
     <w:multiLevelType w:val="multilevel"/>
     <w:tmpl w:val="C772E7C2"/>
@@ -33653,7 +35836,7 @@
       </w:pPr>
     </w:lvl>
   </w:abstractNum>
-  <w:abstractNum w:abstractNumId="15" w15:restartNumberingAfterBreak="0">
+  <w:abstractNum w:abstractNumId="21" w15:restartNumberingAfterBreak="0">
     <w:nsid w:val="6FF963BF"/>
     <w:multiLevelType w:val="multilevel"/>
     <w:tmpl w:val="AB205FFA"/>
@@ -33766,7 +35949,7 @@
       </w:rPr>
     </w:lvl>
   </w:abstractNum>
-  <w:abstractNum w:abstractNumId="16" w15:restartNumberingAfterBreak="0">
+  <w:abstractNum w:abstractNumId="22" w15:restartNumberingAfterBreak="0">
     <w:nsid w:val="766A0382"/>
     <w:multiLevelType w:val="multilevel"/>
     <w:tmpl w:val="A42251FC"/>
@@ -33879,7 +36062,233 @@
       </w:pPr>
     </w:lvl>
   </w:abstractNum>
-  <w:abstractNum w:abstractNumId="17" w15:restartNumberingAfterBreak="0">
+  <w:abstractNum w:abstractNumId="23" w15:restartNumberingAfterBreak="0">
+    <w:nsid w:val="7678243A"/>
+    <w:multiLevelType w:val="multilevel"/>
+    <w:tmpl w:val="BABC6A64"/>
+    <w:lvl w:ilvl="0">
+      <w:start w:val="1"/>
+      <w:numFmt w:val="decimal"/>
+      <w:lvlText w:val="3.%1"/>
+      <w:lvlJc w:val="left"/>
+      <w:pPr>
+        <w:ind w:left="360" w:hanging="360"/>
+      </w:pPr>
+      <w:rPr>
+        <w:rFonts w:hint="default"/>
+      </w:rPr>
+    </w:lvl>
+    <w:lvl w:ilvl="1">
+      <w:start w:val="1"/>
+      <w:numFmt w:val="decimal"/>
+      <w:lvlText w:val="3.%1.%2"/>
+      <w:lvlJc w:val="left"/>
+      <w:pPr>
+        <w:ind w:left="720" w:hanging="360"/>
+      </w:pPr>
+      <w:rPr>
+        <w:rFonts w:hint="default"/>
+      </w:rPr>
+    </w:lvl>
+    <w:lvl w:ilvl="2">
+      <w:start w:val="1"/>
+      <w:numFmt w:val="decimal"/>
+      <w:lvlText w:val="3.%1.%3"/>
+      <w:lvlJc w:val="left"/>
+      <w:pPr>
+        <w:ind w:left="1080" w:hanging="360"/>
+      </w:pPr>
+      <w:rPr>
+        <w:rFonts w:hint="default"/>
+      </w:rPr>
+    </w:lvl>
+    <w:lvl w:ilvl="3">
+      <w:start w:val="1"/>
+      <w:numFmt w:val="decimal"/>
+      <w:lvlText w:val="(%4)"/>
+      <w:lvlJc w:val="left"/>
+      <w:pPr>
+        <w:ind w:left="1440" w:hanging="360"/>
+      </w:pPr>
+      <w:rPr>
+        <w:rFonts w:hint="default"/>
+      </w:rPr>
+    </w:lvl>
+    <w:lvl w:ilvl="4">
+      <w:start w:val="1"/>
+      <w:numFmt w:val="lowerLetter"/>
+      <w:lvlText w:val="(%5)"/>
+      <w:lvlJc w:val="left"/>
+      <w:pPr>
+        <w:ind w:left="1800" w:hanging="360"/>
+      </w:pPr>
+      <w:rPr>
+        <w:rFonts w:hint="default"/>
+      </w:rPr>
+    </w:lvl>
+    <w:lvl w:ilvl="5">
+      <w:start w:val="1"/>
+      <w:numFmt w:val="lowerRoman"/>
+      <w:lvlText w:val="(%6)"/>
+      <w:lvlJc w:val="left"/>
+      <w:pPr>
+        <w:ind w:left="2160" w:hanging="360"/>
+      </w:pPr>
+      <w:rPr>
+        <w:rFonts w:hint="default"/>
+      </w:rPr>
+    </w:lvl>
+    <w:lvl w:ilvl="6">
+      <w:start w:val="1"/>
+      <w:numFmt w:val="decimal"/>
+      <w:lvlText w:val="%7."/>
+      <w:lvlJc w:val="left"/>
+      <w:pPr>
+        <w:ind w:left="2520" w:hanging="360"/>
+      </w:pPr>
+      <w:rPr>
+        <w:rFonts w:hint="default"/>
+      </w:rPr>
+    </w:lvl>
+    <w:lvl w:ilvl="7">
+      <w:start w:val="1"/>
+      <w:numFmt w:val="lowerLetter"/>
+      <w:lvlText w:val="%8."/>
+      <w:lvlJc w:val="left"/>
+      <w:pPr>
+        <w:ind w:left="2880" w:hanging="360"/>
+      </w:pPr>
+      <w:rPr>
+        <w:rFonts w:hint="default"/>
+      </w:rPr>
+    </w:lvl>
+    <w:lvl w:ilvl="8">
+      <w:start w:val="1"/>
+      <w:numFmt w:val="lowerRoman"/>
+      <w:lvlText w:val="%9."/>
+      <w:lvlJc w:val="left"/>
+      <w:pPr>
+        <w:ind w:left="3240" w:hanging="360"/>
+      </w:pPr>
+      <w:rPr>
+        <w:rFonts w:hint="default"/>
+      </w:rPr>
+    </w:lvl>
+  </w:abstractNum>
+  <w:abstractNum w:abstractNumId="24" w15:restartNumberingAfterBreak="0">
+    <w:nsid w:val="7AD10214"/>
+    <w:multiLevelType w:val="multilevel"/>
+    <w:tmpl w:val="762AA300"/>
+    <w:lvl w:ilvl="0">
+      <w:start w:val="1"/>
+      <w:numFmt w:val="decimal"/>
+      <w:lvlText w:val="%1"/>
+      <w:lvlJc w:val="left"/>
+      <w:pPr>
+        <w:ind w:left="360" w:hanging="360"/>
+      </w:pPr>
+      <w:rPr>
+        <w:rFonts w:hint="default"/>
+      </w:rPr>
+    </w:lvl>
+    <w:lvl w:ilvl="1">
+      <w:start w:val="1"/>
+      <w:numFmt w:val="decimal"/>
+      <w:lvlText w:val="%1.%2"/>
+      <w:lvlJc w:val="left"/>
+      <w:pPr>
+        <w:ind w:left="360" w:hanging="360"/>
+      </w:pPr>
+      <w:rPr>
+        <w:rFonts w:hint="default"/>
+      </w:rPr>
+    </w:lvl>
+    <w:lvl w:ilvl="2">
+      <w:start w:val="1"/>
+      <w:numFmt w:val="decimal"/>
+      <w:lvlText w:val="%1.%2.%3"/>
+      <w:lvlJc w:val="left"/>
+      <w:pPr>
+        <w:ind w:left="720" w:hanging="720"/>
+      </w:pPr>
+      <w:rPr>
+        <w:rFonts w:hint="default"/>
+      </w:rPr>
+    </w:lvl>
+    <w:lvl w:ilvl="3">
+      <w:start w:val="1"/>
+      <w:numFmt w:val="decimal"/>
+      <w:lvlText w:val="%1.%2.%3.%4"/>
+      <w:lvlJc w:val="left"/>
+      <w:pPr>
+        <w:ind w:left="720" w:hanging="720"/>
+      </w:pPr>
+      <w:rPr>
+        <w:rFonts w:hint="default"/>
+      </w:rPr>
+    </w:lvl>
+    <w:lvl w:ilvl="4">
+      <w:start w:val="1"/>
+      <w:numFmt w:val="decimal"/>
+      <w:lvlText w:val="%1.%2.%3.%4.%5"/>
+      <w:lvlJc w:val="left"/>
+      <w:pPr>
+        <w:ind w:left="1080" w:hanging="1080"/>
+      </w:pPr>
+      <w:rPr>
+        <w:rFonts w:hint="default"/>
+      </w:rPr>
+    </w:lvl>
+    <w:lvl w:ilvl="5">
+      <w:start w:val="1"/>
+      <w:numFmt w:val="decimal"/>
+      <w:lvlText w:val="%1.%2.%3.%4.%5.%6"/>
+      <w:lvlJc w:val="left"/>
+      <w:pPr>
+        <w:ind w:left="1080" w:hanging="1080"/>
+      </w:pPr>
+      <w:rPr>
+        <w:rFonts w:hint="default"/>
+      </w:rPr>
+    </w:lvl>
+    <w:lvl w:ilvl="6">
+      <w:start w:val="1"/>
+      <w:numFmt w:val="decimal"/>
+      <w:lvlText w:val="%1.%2.%3.%4.%5.%6.%7"/>
+      <w:lvlJc w:val="left"/>
+      <w:pPr>
+        <w:ind w:left="1440" w:hanging="1440"/>
+      </w:pPr>
+      <w:rPr>
+        <w:rFonts w:hint="default"/>
+      </w:rPr>
+    </w:lvl>
+    <w:lvl w:ilvl="7">
+      <w:start w:val="1"/>
+      <w:numFmt w:val="decimal"/>
+      <w:lvlText w:val="%1.%2.%3.%4.%5.%6.%7.%8"/>
+      <w:lvlJc w:val="left"/>
+      <w:pPr>
+        <w:ind w:left="1440" w:hanging="1440"/>
+      </w:pPr>
+      <w:rPr>
+        <w:rFonts w:hint="default"/>
+      </w:rPr>
+    </w:lvl>
+    <w:lvl w:ilvl="8">
+      <w:start w:val="1"/>
+      <w:numFmt w:val="decimal"/>
+      <w:lvlText w:val="%1.%2.%3.%4.%5.%6.%7.%8.%9"/>
+      <w:lvlJc w:val="left"/>
+      <w:pPr>
+        <w:ind w:left="1800" w:hanging="1800"/>
+      </w:pPr>
+      <w:rPr>
+        <w:rFonts w:hint="default"/>
+      </w:rPr>
+    </w:lvl>
+  </w:abstractNum>
+  <w:abstractNum w:abstractNumId="25" w15:restartNumberingAfterBreak="0">
     <w:nsid w:val="7F8C6ACE"/>
     <w:multiLevelType w:val="multilevel"/>
     <w:tmpl w:val="762AA300"/>
@@ -33993,33 +36402,66 @@
     </w:lvl>
   </w:abstractNum>
   <w:num w:numId="1" w16cid:durableId="313726256">
+    <w:abstractNumId w:val="15"/>
+  </w:num>
+  <w:num w:numId="2" w16cid:durableId="995188143">
     <w:abstractNumId w:val="10"/>
   </w:num>
-  <w:num w:numId="2" w16cid:durableId="995188143">
+  <w:num w:numId="3" w16cid:durableId="2141994631">
     <w:abstractNumId w:val="6"/>
-  </w:num>
-  <w:num w:numId="3" w16cid:durableId="2141994631">
-    <w:abstractNumId w:val="4"/>
   </w:num>
   <w:num w:numId="4" w16cid:durableId="557979788">
     <w:abstractNumId w:val="0"/>
   </w:num>
   <w:num w:numId="5" w16cid:durableId="571425141">
-    <w:abstractNumId w:val="15"/>
+    <w:abstractNumId w:val="21"/>
   </w:num>
   <w:num w:numId="6" w16cid:durableId="1358773131">
-    <w:abstractNumId w:val="17"/>
+    <w:abstractNumId w:val="25"/>
   </w:num>
   <w:num w:numId="7" w16cid:durableId="1824734391">
-    <w:abstractNumId w:val="7"/>
+    <w:abstractNumId w:val="11"/>
   </w:num>
   <w:num w:numId="8" w16cid:durableId="549463841">
-    <w:abstractNumId w:val="13"/>
+    <w:abstractNumId w:val="19"/>
   </w:num>
   <w:num w:numId="9" w16cid:durableId="785392715">
-    <w:abstractNumId w:val="14"/>
+    <w:abstractNumId w:val="20"/>
   </w:num>
   <w:num w:numId="10" w16cid:durableId="327559506">
+    <w:abstractNumId w:val="14"/>
+    <w:lvlOverride w:ilvl="0">
+      <w:lvl w:ilvl="0">
+        <w:numFmt w:val="decimal"/>
+        <w:lvlText w:val="%1."/>
+        <w:lvlJc w:val="left"/>
+      </w:lvl>
+    </w:lvlOverride>
+  </w:num>
+  <w:num w:numId="11" w16cid:durableId="403841198">
+    <w:abstractNumId w:val="16"/>
+  </w:num>
+  <w:num w:numId="12" w16cid:durableId="734013492">
+    <w:abstractNumId w:val="22"/>
+    <w:lvlOverride w:ilvl="0">
+      <w:lvl w:ilvl="0">
+        <w:numFmt w:val="decimal"/>
+        <w:lvlText w:val="%1."/>
+        <w:lvlJc w:val="left"/>
+      </w:lvl>
+    </w:lvlOverride>
+  </w:num>
+  <w:num w:numId="13" w16cid:durableId="1589189401">
+    <w:abstractNumId w:val="17"/>
+    <w:lvlOverride w:ilvl="0">
+      <w:lvl w:ilvl="0">
+        <w:numFmt w:val="decimal"/>
+        <w:lvlText w:val="%1."/>
+        <w:lvlJc w:val="left"/>
+      </w:lvl>
+    </w:lvlOverride>
+  </w:num>
+  <w:num w:numId="14" w16cid:durableId="1012924748">
     <w:abstractNumId w:val="9"/>
     <w:lvlOverride w:ilvl="0">
       <w:lvl w:ilvl="0">
@@ -34029,41 +36471,8 @@
       </w:lvl>
     </w:lvlOverride>
   </w:num>
-  <w:num w:numId="11" w16cid:durableId="403841198">
-    <w:abstractNumId w:val="11"/>
-  </w:num>
-  <w:num w:numId="12" w16cid:durableId="734013492">
-    <w:abstractNumId w:val="16"/>
-    <w:lvlOverride w:ilvl="0">
-      <w:lvl w:ilvl="0">
-        <w:numFmt w:val="decimal"/>
-        <w:lvlText w:val="%1."/>
-        <w:lvlJc w:val="left"/>
-      </w:lvl>
-    </w:lvlOverride>
-  </w:num>
-  <w:num w:numId="13" w16cid:durableId="1589189401">
-    <w:abstractNumId w:val="12"/>
-    <w:lvlOverride w:ilvl="0">
-      <w:lvl w:ilvl="0">
-        <w:numFmt w:val="decimal"/>
-        <w:lvlText w:val="%1."/>
-        <w:lvlJc w:val="left"/>
-      </w:lvl>
-    </w:lvlOverride>
-  </w:num>
-  <w:num w:numId="14" w16cid:durableId="1012924748">
+  <w:num w:numId="15" w16cid:durableId="1994329727">
     <w:abstractNumId w:val="5"/>
-    <w:lvlOverride w:ilvl="0">
-      <w:lvl w:ilvl="0">
-        <w:numFmt w:val="decimal"/>
-        <w:lvlText w:val="%1."/>
-        <w:lvlJc w:val="left"/>
-      </w:lvl>
-    </w:lvlOverride>
-  </w:num>
-  <w:num w:numId="15" w16cid:durableId="1994329727">
-    <w:abstractNumId w:val="3"/>
     <w:lvlOverride w:ilvl="0">
       <w:lvl w:ilvl="0">
         <w:numFmt w:val="decimal"/>
@@ -34083,10 +36492,10 @@
     </w:lvlOverride>
   </w:num>
   <w:num w:numId="17" w16cid:durableId="1096050331">
-    <w:abstractNumId w:val="2"/>
+    <w:abstractNumId w:val="3"/>
   </w:num>
   <w:num w:numId="18" w16cid:durableId="2099934626">
-    <w:abstractNumId w:val="2"/>
+    <w:abstractNumId w:val="3"/>
     <w:lvlOverride w:ilvl="0">
       <w:lvl w:ilvl="0">
         <w:start w:val="1"/>
@@ -34215,7 +36624,7 @@
     </w:lvlOverride>
   </w:num>
   <w:num w:numId="19" w16cid:durableId="276330969">
-    <w:abstractNumId w:val="2"/>
+    <w:abstractNumId w:val="3"/>
     <w:lvlOverride w:ilvl="0">
       <w:lvl w:ilvl="0">
         <w:start w:val="1"/>
@@ -34344,7 +36753,7 @@
     </w:lvlOverride>
   </w:num>
   <w:num w:numId="20" w16cid:durableId="1155806408">
-    <w:abstractNumId w:val="2"/>
+    <w:abstractNumId w:val="3"/>
     <w:lvlOverride w:ilvl="0">
       <w:lvl w:ilvl="0">
         <w:start w:val="1"/>
@@ -34473,7 +36882,7 @@
     </w:lvlOverride>
   </w:num>
   <w:num w:numId="21" w16cid:durableId="649477824">
-    <w:abstractNumId w:val="2"/>
+    <w:abstractNumId w:val="3"/>
     <w:lvlOverride w:ilvl="0">
       <w:lvl w:ilvl="0">
         <w:start w:val="1"/>
@@ -34602,7 +37011,7 @@
     </w:lvlOverride>
   </w:num>
   <w:num w:numId="22" w16cid:durableId="1249390928">
-    <w:abstractNumId w:val="2"/>
+    <w:abstractNumId w:val="3"/>
     <w:lvlOverride w:ilvl="0">
       <w:lvl w:ilvl="0">
         <w:start w:val="1"/>
@@ -34731,7 +37140,31 @@
     </w:lvlOverride>
   </w:num>
   <w:num w:numId="23" w16cid:durableId="986476940">
+    <w:abstractNumId w:val="12"/>
+  </w:num>
+  <w:num w:numId="24" w16cid:durableId="1889797735">
     <w:abstractNumId w:val="8"/>
+  </w:num>
+  <w:num w:numId="25" w16cid:durableId="1369261393">
+    <w:abstractNumId w:val="23"/>
+  </w:num>
+  <w:num w:numId="26" w16cid:durableId="56710689">
+    <w:abstractNumId w:val="18"/>
+  </w:num>
+  <w:num w:numId="27" w16cid:durableId="1549102834">
+    <w:abstractNumId w:val="24"/>
+  </w:num>
+  <w:num w:numId="28" w16cid:durableId="1314068162">
+    <w:abstractNumId w:val="13"/>
+  </w:num>
+  <w:num w:numId="29" w16cid:durableId="1566334725">
+    <w:abstractNumId w:val="2"/>
+  </w:num>
+  <w:num w:numId="30" w16cid:durableId="1531188605">
+    <w:abstractNumId w:val="4"/>
+  </w:num>
+  <w:num w:numId="31" w16cid:durableId="288247984">
+    <w:abstractNumId w:val="7"/>
   </w:num>
 </w:numbering>
 </file>

</xml_diff>